<commit_message>
Kiber - 12. Mikroszervíz architektúra
</commit_message>
<xml_diff>
--- a/SZTGUI/12. Mikroszervíz architektúra.docx
+++ b/SZTGUI/12. Mikroszervíz architektúra.docx
@@ -1,38 +1,2536 @@
 
 <file path=word/document.xml><?xml version="1.0" encoding="utf-8"?>
-<w:document xmlns:wpc="http://schemas.microsoft.com/office/word/2010/wordprocessingCanvas" xmlns:cx="http://schemas.microsoft.com/office/drawing/2014/chartex" xmlns:cx1="http://schemas.microsoft.com/office/drawing/2015/9/8/chartex" xmlns:cx2="http://schemas.microsoft.com/office/drawing/2015/10/21/chartex" xmlns:cx3="http://schemas.microsoft.com/office/drawing/2016/5/9/chartex" xmlns:cx4="http://schemas.microsoft.com/office/drawing/2016/5/10/chartex" xmlns:cx5="http://schemas.microsoft.com/office/drawing/2016/5/11/chartex" xmlns:cx6="http://schemas.microsoft.com/office/drawing/2016/5/12/chartex" xmlns:cx7="http://schemas.microsoft.com/office/drawing/2016/5/13/chartex" xmlns:cx8="http://schemas.microsoft.com/office/drawing/2016/5/14/chartex" xmlns:mc="http://schemas.openxmlformats.org/markup-compatibility/2006" xmlns:aink="http://schemas.microsoft.com/office/drawing/2016/ink" xmlns:am3d="http://schemas.microsoft.com/office/drawing/2017/model3d" xmlns:o="urn:schemas-microsoft-com:office:office" xmlns:oel="http://schemas.microsoft.com/office/2019/extlst" xmlns:r="http://schemas.openxmlformats.org/officeDocument/2006/relationships" xmlns:m="http://schemas.openxmlformats.org/officeDocument/2006/math" xmlns:v="urn:schemas-microsoft-com:vml" xmlns:wp14="http://schemas.microsoft.com/office/word/2010/wordprocessingDrawing" xmlns:wp="http://schemas.openxmlformats.org/drawingml/2006/wordprocessingDrawing" xmlns:w10="urn:schemas-microsoft-com:office:word" xmlns:w="http://schemas.openxmlformats.org/wordprocessingml/2006/main" xmlns:w14="http://schemas.microsoft.com/office/word/2010/wordml" xmlns:w15="http://schemas.microsoft.com/office/word/2012/wordml" xmlns:w16cex="http://schemas.microsoft.com/office/word/2018/wordml/cex" xmlns:w16cid="http://schemas.microsoft.com/office/word/2016/wordml/cid" xmlns:w16="http://schemas.microsoft.com/office/word/2018/wordml" xmlns:w16sdtdh="http://schemas.microsoft.com/office/word/2020/wordml/sdtdatahash" xmlns:w16se="http://schemas.microsoft.com/office/word/2015/wordml/symex" xmlns:wpg="http://schemas.microsoft.com/office/word/2010/wordprocessingGroup" xmlns:wpi="http://schemas.microsoft.com/office/word/2010/wordprocessingInk" xmlns:wne="http://schemas.microsoft.com/office/word/2006/wordml" xmlns:wps="http://schemas.microsoft.com/office/word/2010/wordprocessingShape" mc:Ignorable="w14 w15 w16se w16cid w16 w16cex w16sdtdh wp14">
+<w:document xmlns:wpc="http://schemas.microsoft.com/office/word/2010/wordprocessingCanvas" xmlns:cx="http://schemas.microsoft.com/office/drawing/2014/chartex" xmlns:cx1="http://schemas.microsoft.com/office/drawing/2015/9/8/chartex" xmlns:cx2="http://schemas.microsoft.com/office/drawing/2015/10/21/chartex" xmlns:cx3="http://schemas.microsoft.com/office/drawing/2016/5/9/chartex" xmlns:cx4="http://schemas.microsoft.com/office/drawing/2016/5/10/chartex" xmlns:cx5="http://schemas.microsoft.com/office/drawing/2016/5/11/chartex" xmlns:cx6="http://schemas.microsoft.com/office/drawing/2016/5/12/chartex" xmlns:cx7="http://schemas.microsoft.com/office/drawing/2016/5/13/chartex" xmlns:cx8="http://schemas.microsoft.com/office/drawing/2016/5/14/chartex" xmlns:mc="http://schemas.openxmlformats.org/markup-compatibility/2006" xmlns:aink="http://schemas.microsoft.com/office/drawing/2016/ink" xmlns:am3d="http://schemas.microsoft.com/office/drawing/2017/model3d" xmlns:o="urn:schemas-microsoft-com:office:office" xmlns:oel="http://schemas.microsoft.com/office/2019/extlst" xmlns:r="http://schemas.openxmlformats.org/officeDocument/2006/relationships" xmlns:m="http://schemas.openxmlformats.org/officeDocument/2006/math" xmlns:v="urn:schemas-microsoft-com:vml" xmlns:wp14="http://schemas.microsoft.com/office/word/2010/wordprocessingDrawing" xmlns:wp="http://schemas.openxmlformats.org/drawingml/2006/wordprocessingDrawing" xmlns:w10="urn:schemas-microsoft-com:office:word" xmlns:w="http://schemas.openxmlformats.org/wordprocessingml/2006/main" xmlns:w14="http://schemas.microsoft.com/office/word/2010/wordml" xmlns:w15="http://schemas.microsoft.com/office/word/2012/wordml" xmlns:w16cex="http://schemas.microsoft.com/office/word/2018/wordml/cex" xmlns:w16cid="http://schemas.microsoft.com/office/word/2016/wordml/cid" xmlns:w16="http://schemas.microsoft.com/office/word/2018/wordml" xmlns:w16du="http://schemas.microsoft.com/office/word/2023/wordml/word16du" xmlns:w16sdtdh="http://schemas.microsoft.com/office/word/2020/wordml/sdtdatahash" xmlns:w16se="http://schemas.microsoft.com/office/word/2015/wordml/symex" xmlns:wpg="http://schemas.microsoft.com/office/word/2010/wordprocessingGroup" xmlns:wpi="http://schemas.microsoft.com/office/word/2010/wordprocessingInk" xmlns:wne="http://schemas.microsoft.com/office/word/2006/wordml" xmlns:wps="http://schemas.microsoft.com/office/word/2010/wordprocessingShape" mc:Ignorable="w14 w15 w16se w16cid w16 w16cex w16sdtdh wp14">
   <w:body>
     <w:p>
       <w:pPr>
-        <w:pStyle w:val="Listaszerbekezds"/>
-        <w:numPr>
-          <w:ilvl w:val="0"/>
-          <w:numId w:val="1"/>
-        </w:numPr>
-        <w:jc w:val="both"/>
-      </w:pPr>
-      <w:r>
-        <w:rPr>
-          <w:b/>
-          <w:bCs/>
-        </w:rPr>
-        <w:t xml:space="preserve">Mikroszervíz architektúra: </w:t>
-      </w:r>
-      <w:r>
-        <w:rPr>
-          <w:bCs/>
-        </w:rPr>
-        <w:t>Service réteg (domain/infrastructure logika szétválasztása), Szolgáltatások felépítése és összekapcsolása, Üzenetszóró protokollok és szolgáltatásaok (AMQP/MQTT)</w:t>
-      </w:r>
-      <w:r>
-        <w:rPr>
-          <w:b/>
-          <w:bCs/>
-        </w:rPr>
+        <w:pStyle w:val="Cm"/>
+      </w:pPr>
+      <w:proofErr w:type="spellStart"/>
+      <w:r>
+        <w:t>Mikroszervíz</w:t>
+      </w:r>
+      <w:proofErr w:type="spellEnd"/>
+      <w:r>
+        <w:t xml:space="preserve"> architektúra</w:t>
+      </w:r>
+    </w:p>
+    <w:p>
+      <w:pPr>
+        <w:pStyle w:val="Cmsor1"/>
+      </w:pPr>
+      <w:r>
+        <w:t>Service réteg (</w:t>
+      </w:r>
+      <w:proofErr w:type="spellStart"/>
+      <w:r>
+        <w:t>domain</w:t>
+      </w:r>
+      <w:proofErr w:type="spellEnd"/>
+      <w:r>
+        <w:t>/</w:t>
+      </w:r>
+      <w:proofErr w:type="spellStart"/>
+      <w:r>
+        <w:t>infrastructure</w:t>
+      </w:r>
+      <w:proofErr w:type="spellEnd"/>
+      <w:r>
+        <w:t xml:space="preserve"> logika szétválasztása)</w:t>
+      </w:r>
+    </w:p>
+    <w:p>
+      <w:pPr>
+        <w:pStyle w:val="Listaszerbekezds"/>
+        <w:numPr>
+          <w:ilvl w:val="0"/>
+          <w:numId w:val="2"/>
+        </w:numPr>
+      </w:pPr>
+      <w:proofErr w:type="spellStart"/>
+      <w:r>
+        <w:t>Domain</w:t>
+      </w:r>
+      <w:proofErr w:type="spellEnd"/>
+      <w:r>
+        <w:t xml:space="preserve"> </w:t>
+      </w:r>
+      <w:proofErr w:type="spellStart"/>
+      <w:r>
+        <w:t>model</w:t>
+      </w:r>
+      <w:proofErr w:type="spellEnd"/>
+      <w:r>
+        <w:t xml:space="preserve"> </w:t>
+      </w:r>
+      <w:proofErr w:type="spellStart"/>
+      <w:r>
+        <w:t>egységbezárja</w:t>
+      </w:r>
+      <w:proofErr w:type="spellEnd"/>
+      <w:r>
+        <w:t xml:space="preserve"> a </w:t>
+      </w:r>
+      <w:proofErr w:type="spellStart"/>
+      <w:r>
+        <w:t>Domain</w:t>
+      </w:r>
+      <w:proofErr w:type="spellEnd"/>
+      <w:r>
+        <w:t xml:space="preserve"> </w:t>
+      </w:r>
+      <w:proofErr w:type="spellStart"/>
+      <w:r>
+        <w:t>Entityket</w:t>
+      </w:r>
+      <w:proofErr w:type="spellEnd"/>
+      <w:r>
+        <w:t xml:space="preserve"> és azok üzleti műveleteit.</w:t>
+      </w:r>
+    </w:p>
+    <w:p>
+      <w:pPr>
+        <w:pStyle w:val="Listaszerbekezds"/>
+        <w:numPr>
+          <w:ilvl w:val="0"/>
+          <w:numId w:val="2"/>
+        </w:numPr>
+      </w:pPr>
+      <w:r>
+        <w:t>Service-Oriented Architektúra (</w:t>
+      </w:r>
+      <w:proofErr w:type="spellStart"/>
+      <w:r>
+        <w:rPr>
+          <w:b/>
+          <w:bCs/>
+        </w:rPr>
+        <w:t>Microservices</w:t>
+      </w:r>
+      <w:proofErr w:type="spellEnd"/>
+      <w:r>
+        <w:t>)</w:t>
+      </w:r>
+    </w:p>
+    <w:p>
+      <w:pPr>
+        <w:pStyle w:val="Listaszerbekezds"/>
+        <w:numPr>
+          <w:ilvl w:val="0"/>
+          <w:numId w:val="2"/>
+        </w:numPr>
+      </w:pPr>
+      <w:r>
+        <w:rPr>
+          <w:b/>
+          <w:bCs/>
+        </w:rPr>
+        <w:t>Feladata</w:t>
+      </w:r>
+      <w:r>
+        <w:rPr>
+          <w:b/>
+          <w:bCs/>
+        </w:rPr>
+        <w:t>:</w:t>
+      </w:r>
+    </w:p>
+    <w:p>
+      <w:pPr>
+        <w:pStyle w:val="Listaszerbekezds"/>
+        <w:numPr>
+          <w:ilvl w:val="1"/>
+          <w:numId w:val="2"/>
+        </w:numPr>
+      </w:pPr>
+      <w:r>
+        <w:t xml:space="preserve">Hívások fogadása, továbbítása a </w:t>
+      </w:r>
+      <w:proofErr w:type="spellStart"/>
+      <w:r>
+        <w:t>Domain</w:t>
+      </w:r>
+      <w:proofErr w:type="spellEnd"/>
+      <w:r>
+        <w:t xml:space="preserve"> </w:t>
+      </w:r>
+      <w:proofErr w:type="spellStart"/>
+      <w:r>
+        <w:t>Logic</w:t>
+      </w:r>
+      <w:proofErr w:type="spellEnd"/>
+      <w:r>
+        <w:t xml:space="preserve"> felé.</w:t>
+      </w:r>
+    </w:p>
+    <w:p>
+      <w:pPr>
+        <w:pStyle w:val="Listaszerbekezds"/>
+        <w:numPr>
+          <w:ilvl w:val="1"/>
+          <w:numId w:val="2"/>
+        </w:numPr>
+      </w:pPr>
+      <w:r>
+        <w:t xml:space="preserve">Tranzakciókezelés és a </w:t>
+      </w:r>
+      <w:proofErr w:type="spellStart"/>
+      <w:r>
+        <w:t>lock</w:t>
+      </w:r>
+      <w:proofErr w:type="spellEnd"/>
+      <w:r>
+        <w:t xml:space="preserve"> is.</w:t>
+      </w:r>
+    </w:p>
+    <w:p>
+      <w:pPr>
+        <w:pStyle w:val="Listaszerbekezds"/>
+        <w:numPr>
+          <w:ilvl w:val="0"/>
+          <w:numId w:val="2"/>
+        </w:numPr>
+      </w:pPr>
+      <w:r>
+        <w:t>Alsóbb rétegekben megjelenik ettől függetlenül az adatbázis szintű tranzakciókezelés is.</w:t>
+      </w:r>
+    </w:p>
+    <w:p>
+      <w:pPr>
+        <w:pStyle w:val="Listaszerbekezds"/>
+        <w:numPr>
+          <w:ilvl w:val="0"/>
+          <w:numId w:val="2"/>
+        </w:numPr>
+      </w:pPr>
+      <w:r>
+        <w:rPr>
+          <w:b/>
+          <w:bCs/>
+        </w:rPr>
+        <w:t>3 részből áll</w:t>
+      </w:r>
+    </w:p>
+    <w:p>
+      <w:pPr>
+        <w:pStyle w:val="Listaszerbekezds"/>
+        <w:numPr>
+          <w:ilvl w:val="0"/>
+          <w:numId w:val="3"/>
+        </w:numPr>
+      </w:pPr>
+      <w:proofErr w:type="spellStart"/>
+      <w:r>
+        <w:t>Domain</w:t>
+      </w:r>
+      <w:proofErr w:type="spellEnd"/>
+      <w:r>
+        <w:t>/</w:t>
+      </w:r>
+      <w:proofErr w:type="spellStart"/>
+      <w:r>
+        <w:t>functional</w:t>
+      </w:r>
+      <w:proofErr w:type="spellEnd"/>
+      <w:r>
+        <w:t xml:space="preserve"> </w:t>
+      </w:r>
+      <w:proofErr w:type="spellStart"/>
+      <w:r>
+        <w:t>model</w:t>
+      </w:r>
+      <w:proofErr w:type="spellEnd"/>
+    </w:p>
+    <w:p>
+      <w:pPr>
+        <w:pStyle w:val="Listaszerbekezds"/>
+        <w:numPr>
+          <w:ilvl w:val="0"/>
+          <w:numId w:val="3"/>
+        </w:numPr>
+      </w:pPr>
+      <w:r>
+        <w:t xml:space="preserve">REST </w:t>
+      </w:r>
+      <w:proofErr w:type="spellStart"/>
+      <w:r>
+        <w:t>endpointok</w:t>
+      </w:r>
+      <w:proofErr w:type="spellEnd"/>
+      <w:r>
+        <w:t xml:space="preserve"> sorozata</w:t>
+      </w:r>
+    </w:p>
+    <w:p>
+      <w:pPr>
+        <w:pStyle w:val="Listaszerbekezds"/>
+        <w:numPr>
+          <w:ilvl w:val="0"/>
+          <w:numId w:val="3"/>
+        </w:numPr>
+      </w:pPr>
+      <w:r>
+        <w:t xml:space="preserve">A </w:t>
+      </w:r>
+      <w:proofErr w:type="spellStart"/>
+      <w:r>
+        <w:t>domain</w:t>
+      </w:r>
+      <w:proofErr w:type="spellEnd"/>
+      <w:r>
+        <w:t xml:space="preserve"> objektumok tárolására szolgáló eszköz vagy </w:t>
+      </w:r>
+      <w:proofErr w:type="spellStart"/>
+      <w:r>
+        <w:t>perzisztencia</w:t>
+      </w:r>
+      <w:proofErr w:type="spellEnd"/>
+      <w:r>
+        <w:t xml:space="preserve"> </w:t>
+      </w:r>
+      <w:r>
+        <w:t>réteg</w:t>
+      </w:r>
+      <w:r>
         <w:t>.</w:t>
       </w:r>
     </w:p>
+    <w:p>
+      <w:pPr>
+        <w:jc w:val="center"/>
+      </w:pPr>
+      <w:r>
+        <w:rPr>
+          <w:noProof/>
+        </w:rPr>
+        <w:drawing>
+          <wp:inline distT="0" distB="0" distL="0" distR="0" wp14:anchorId="02CDF389" wp14:editId="71957295">
+            <wp:extent cx="2802260" cy="3219450"/>
+            <wp:effectExtent l="0" t="0" r="0" b="0"/>
+            <wp:docPr id="3" name="Kép 3" descr="P of EAA: Service Layer"/>
+            <wp:cNvGraphicFramePr>
+              <a:graphicFrameLocks xmlns:a="http://schemas.openxmlformats.org/drawingml/2006/main" noChangeAspect="1"/>
+            </wp:cNvGraphicFramePr>
+            <a:graphic xmlns:a="http://schemas.openxmlformats.org/drawingml/2006/main">
+              <a:graphicData uri="http://schemas.openxmlformats.org/drawingml/2006/picture">
+                <pic:pic xmlns:pic="http://schemas.openxmlformats.org/drawingml/2006/picture">
+                  <pic:nvPicPr>
+                    <pic:cNvPr id="0" name="Picture 8" descr="P of EAA: Service Layer"/>
+                    <pic:cNvPicPr>
+                      <a:picLocks noChangeAspect="1" noChangeArrowheads="1"/>
+                    </pic:cNvPicPr>
+                  </pic:nvPicPr>
+                  <pic:blipFill>
+                    <a:blip r:embed="rId5">
+                      <a:extLst>
+                        <a:ext uri="{28A0092B-C50C-407E-A947-70E740481C1C}">
+                          <a14:useLocalDpi xmlns:a14="http://schemas.microsoft.com/office/drawing/2010/main" val="0"/>
+                        </a:ext>
+                      </a:extLst>
+                    </a:blip>
+                    <a:srcRect/>
+                    <a:stretch>
+                      <a:fillRect/>
+                    </a:stretch>
+                  </pic:blipFill>
+                  <pic:spPr bwMode="auto">
+                    <a:xfrm>
+                      <a:off x="0" y="0"/>
+                      <a:ext cx="2810534" cy="3228956"/>
+                    </a:xfrm>
+                    <a:prstGeom prst="rect">
+                      <a:avLst/>
+                    </a:prstGeom>
+                    <a:noFill/>
+                    <a:ln>
+                      <a:noFill/>
+                    </a:ln>
+                  </pic:spPr>
+                </pic:pic>
+              </a:graphicData>
+            </a:graphic>
+          </wp:inline>
+        </w:drawing>
+      </w:r>
+    </w:p>
+    <w:p>
+      <w:pPr>
+        <w:pStyle w:val="Cmsor2"/>
+      </w:pPr>
+      <w:r>
+        <w:t>SOA-koncepció</w:t>
+      </w:r>
+    </w:p>
+    <w:p>
+      <w:pPr>
+        <w:pStyle w:val="Listaszerbekezds"/>
+        <w:numPr>
+          <w:ilvl w:val="0"/>
+          <w:numId w:val="2"/>
+        </w:numPr>
+      </w:pPr>
+      <w:r>
+        <w:t>A SOA amiben nem kód, hanem futó kód alapú elemekből állítható össze az alkalmazás.</w:t>
+      </w:r>
+    </w:p>
+    <w:p>
+      <w:pPr>
+        <w:pStyle w:val="Listaszerbekezds"/>
+        <w:numPr>
+          <w:ilvl w:val="1"/>
+          <w:numId w:val="2"/>
+        </w:numPr>
+      </w:pPr>
+      <w:r>
+        <w:t>Emiatt nem kell foglalkozni az adott fun</w:t>
+      </w:r>
+      <w:r>
+        <w:t>kcionalitás futtató környezetével</w:t>
+      </w:r>
+      <w:r>
+        <w:t>, mert ezt egy megfelelő szolgáltatás végzi el és mi csak azt használjuk.</w:t>
+      </w:r>
+    </w:p>
+    <w:p>
+      <w:pPr>
+        <w:pStyle w:val="Cmsor1"/>
+      </w:pPr>
+      <w:r>
+        <w:t>Szolgáltatások felépítése és összekapcsolása</w:t>
+      </w:r>
+    </w:p>
+    <w:p>
+      <w:pPr>
+        <w:pStyle w:val="Cmsor2"/>
+      </w:pPr>
+      <w:r>
+        <w:t>Belső működés</w:t>
+      </w:r>
+    </w:p>
+    <w:p>
+      <w:pPr>
+        <w:pStyle w:val="Listaszerbekezds"/>
+        <w:numPr>
+          <w:ilvl w:val="0"/>
+          <w:numId w:val="2"/>
+        </w:numPr>
+      </w:pPr>
+      <w:r>
+        <w:t>Hagyományos rétegezéssel épül fel.</w:t>
+      </w:r>
+    </w:p>
+    <w:p>
+      <w:pPr>
+        <w:pStyle w:val="Listaszerbekezds"/>
+        <w:numPr>
+          <w:ilvl w:val="0"/>
+          <w:numId w:val="2"/>
+        </w:numPr>
+      </w:pPr>
+      <w:r>
+        <w:t>Saját adatbázissal rendelkezik.</w:t>
+      </w:r>
+    </w:p>
+    <w:p>
+      <w:pPr>
+        <w:pStyle w:val="Listaszerbekezds"/>
+        <w:numPr>
+          <w:ilvl w:val="0"/>
+          <w:numId w:val="2"/>
+        </w:numPr>
+      </w:pPr>
+      <w:r>
+        <w:rPr>
+          <w:b/>
+          <w:bCs/>
+        </w:rPr>
+        <w:t>Kommunikáció</w:t>
+      </w:r>
+    </w:p>
+    <w:p>
+      <w:pPr>
+        <w:pStyle w:val="Listaszerbekezds"/>
+        <w:numPr>
+          <w:ilvl w:val="1"/>
+          <w:numId w:val="2"/>
+        </w:numPr>
+      </w:pPr>
+      <w:r>
+        <w:t xml:space="preserve">REST API vagy </w:t>
+      </w:r>
+      <w:proofErr w:type="spellStart"/>
+      <w:r>
+        <w:t>Message</w:t>
+      </w:r>
+      <w:proofErr w:type="spellEnd"/>
+      <w:r>
+        <w:t xml:space="preserve"> </w:t>
+      </w:r>
+      <w:proofErr w:type="spellStart"/>
+      <w:r>
+        <w:t>bus</w:t>
+      </w:r>
+      <w:proofErr w:type="spellEnd"/>
+      <w:r>
+        <w:t xml:space="preserve"> protokollok</w:t>
+      </w:r>
+    </w:p>
+    <w:p>
+      <w:pPr>
+        <w:pStyle w:val="Cmsor2"/>
+      </w:pPr>
+      <w:r>
+        <w:lastRenderedPageBreak/>
+        <w:t>Külső elérés</w:t>
+      </w:r>
+    </w:p>
+    <w:p>
+      <w:pPr>
+        <w:pStyle w:val="Listaszerbekezds"/>
+        <w:numPr>
+          <w:ilvl w:val="0"/>
+          <w:numId w:val="2"/>
+        </w:numPr>
+      </w:pPr>
+      <w:r>
+        <w:t>Általában REST API-n keresztül.</w:t>
+      </w:r>
+    </w:p>
+    <w:p>
+      <w:pPr>
+        <w:pStyle w:val="Listaszerbekezds"/>
+        <w:numPr>
+          <w:ilvl w:val="0"/>
+          <w:numId w:val="2"/>
+        </w:numPr>
+      </w:pPr>
+      <w:r>
+        <w:t>UI is egy mikroszolgáltatás, ami megjelenítésért felelős.</w:t>
+      </w:r>
+    </w:p>
+    <w:p>
+      <w:pPr>
+        <w:pStyle w:val="Cmsor1"/>
+        <w:rPr>
+          <w:b/>
+        </w:rPr>
+      </w:pPr>
+      <w:r>
+        <w:t>Üzenetszóró protokollok és szolgáltatások (AMQP/MQTT)</w:t>
+      </w:r>
+      <w:r>
+        <w:rPr>
+          <w:b/>
+        </w:rPr>
+        <w:t>.</w:t>
+      </w:r>
+    </w:p>
+    <w:p>
+      <w:pPr>
+        <w:pStyle w:val="Cmsor2"/>
+      </w:pPr>
+      <w:r>
+        <w:t xml:space="preserve">AMQP – Advanced </w:t>
+      </w:r>
+      <w:proofErr w:type="spellStart"/>
+      <w:r>
+        <w:t>Message</w:t>
+      </w:r>
+      <w:proofErr w:type="spellEnd"/>
+      <w:r>
+        <w:t xml:space="preserve"> </w:t>
+      </w:r>
+      <w:proofErr w:type="spellStart"/>
+      <w:r>
+        <w:t>Queueing</w:t>
+      </w:r>
+      <w:proofErr w:type="spellEnd"/>
+      <w:r>
+        <w:t xml:space="preserve"> </w:t>
+      </w:r>
+      <w:proofErr w:type="spellStart"/>
+      <w:r>
+        <w:t>Protocol</w:t>
+      </w:r>
+      <w:proofErr w:type="spellEnd"/>
+    </w:p>
+    <w:p>
+      <w:pPr>
+        <w:pStyle w:val="Listaszerbekezds"/>
+        <w:numPr>
+          <w:ilvl w:val="0"/>
+          <w:numId w:val="2"/>
+        </w:numPr>
+      </w:pPr>
+      <w:r>
+        <w:t>Általános nyílt protokoll</w:t>
+      </w:r>
+    </w:p>
+    <w:p>
+      <w:pPr>
+        <w:pStyle w:val="Listaszerbekezds"/>
+        <w:numPr>
+          <w:ilvl w:val="0"/>
+          <w:numId w:val="2"/>
+        </w:numPr>
+      </w:pPr>
+      <w:r>
+        <w:t>Általában PC/WEB</w:t>
+      </w:r>
+    </w:p>
+    <w:p>
+      <w:pPr>
+        <w:pStyle w:val="Listaszerbekezds"/>
+        <w:numPr>
+          <w:ilvl w:val="0"/>
+          <w:numId w:val="2"/>
+        </w:numPr>
+      </w:pPr>
+      <w:r>
+        <w:t xml:space="preserve">Alkalmazási rétegen működik kliens és </w:t>
+      </w:r>
+      <w:r>
+        <w:t xml:space="preserve">„brókerek” </w:t>
+      </w:r>
+      <w:r>
+        <w:t>között.</w:t>
+      </w:r>
+    </w:p>
+    <w:p>
+      <w:pPr>
+        <w:pStyle w:val="Listaszerbekezds"/>
+        <w:numPr>
+          <w:ilvl w:val="0"/>
+          <w:numId w:val="2"/>
+        </w:numPr>
+        <w:rPr>
+          <w:b/>
+          <w:bCs/>
+        </w:rPr>
+      </w:pPr>
+      <w:r>
+        <w:rPr>
+          <w:b/>
+          <w:bCs/>
+        </w:rPr>
+        <w:t xml:space="preserve">A bróker vagy szerver döntő </w:t>
+      </w:r>
+      <w:proofErr w:type="spellStart"/>
+      <w:r>
+        <w:rPr>
+          <w:b/>
+          <w:bCs/>
+        </w:rPr>
+        <w:t>szerpet</w:t>
+      </w:r>
+      <w:proofErr w:type="spellEnd"/>
+      <w:r>
+        <w:rPr>
+          <w:b/>
+          <w:bCs/>
+        </w:rPr>
+        <w:t xml:space="preserve"> játszik az AMQP protokoll engedélyezésében.</w:t>
+      </w:r>
+    </w:p>
+    <w:p>
+      <w:pPr>
+        <w:pStyle w:val="Listaszerbekezds"/>
+        <w:numPr>
+          <w:ilvl w:val="1"/>
+          <w:numId w:val="2"/>
+        </w:numPr>
+      </w:pPr>
+      <w:r>
+        <w:t>Felelős a kapcsolatépítésért, ami biztosítja a jobb adatátirányítást és a sorba állítást a kliens oldalon.</w:t>
+      </w:r>
+    </w:p>
+    <w:p>
+      <w:pPr>
+        <w:pStyle w:val="Listaszerbekezds"/>
+        <w:numPr>
+          <w:ilvl w:val="0"/>
+          <w:numId w:val="2"/>
+        </w:numPr>
+      </w:pPr>
+      <w:r>
+        <w:t>Az üzenetek visszaigazolását a consumer/fogyasztó végzi.</w:t>
+      </w:r>
+    </w:p>
+    <w:p>
+      <w:pPr>
+        <w:pStyle w:val="Cmsor3"/>
+      </w:pPr>
+      <w:r>
+        <w:t>AMQP komponensek</w:t>
+      </w:r>
+    </w:p>
+    <w:p>
+      <w:pPr>
+        <w:pStyle w:val="Listaszerbekezds"/>
+        <w:numPr>
+          <w:ilvl w:val="0"/>
+          <w:numId w:val="2"/>
+        </w:numPr>
+        <w:rPr>
+          <w:b/>
+          <w:bCs/>
+        </w:rPr>
+      </w:pPr>
+      <w:proofErr w:type="spellStart"/>
+      <w:r>
+        <w:rPr>
+          <w:b/>
+          <w:bCs/>
+        </w:rPr>
+        <w:t>Exchanges</w:t>
+      </w:r>
+      <w:proofErr w:type="spellEnd"/>
+      <w:r>
+        <w:rPr>
+          <w:b/>
+          <w:bCs/>
+        </w:rPr>
+        <w:t xml:space="preserve">: </w:t>
+      </w:r>
+      <w:r>
+        <w:t xml:space="preserve">Gondoskodik az üzenetek lekéréséről és elhelyezése a </w:t>
+      </w:r>
+      <w:proofErr w:type="spellStart"/>
+      <w:r>
+        <w:t>queue</w:t>
+      </w:r>
+      <w:proofErr w:type="spellEnd"/>
+      <w:r>
+        <w:t>-ban.</w:t>
+      </w:r>
+    </w:p>
+    <w:p>
+      <w:pPr>
+        <w:pStyle w:val="Listaszerbekezds"/>
+        <w:numPr>
+          <w:ilvl w:val="1"/>
+          <w:numId w:val="2"/>
+        </w:numPr>
+        <w:rPr>
+          <w:b/>
+          <w:bCs/>
+        </w:rPr>
+      </w:pPr>
+      <w:r>
+        <w:rPr>
+          <w:b/>
+          <w:bCs/>
+        </w:rPr>
+        <w:t>Kategóriák:</w:t>
+      </w:r>
+      <w:r>
+        <w:t xml:space="preserve"> Fanout, </w:t>
+      </w:r>
+      <w:proofErr w:type="spellStart"/>
+      <w:r>
+        <w:t>Headers</w:t>
+      </w:r>
+      <w:proofErr w:type="spellEnd"/>
+      <w:r>
+        <w:t xml:space="preserve">, </w:t>
+      </w:r>
+      <w:proofErr w:type="spellStart"/>
+      <w:r>
+        <w:t>Topic</w:t>
+      </w:r>
+      <w:proofErr w:type="spellEnd"/>
+      <w:r>
+        <w:t xml:space="preserve"> és </w:t>
+      </w:r>
+      <w:proofErr w:type="spellStart"/>
+      <w:r>
+        <w:t>Direct</w:t>
+      </w:r>
+      <w:proofErr w:type="spellEnd"/>
+    </w:p>
+    <w:p>
+      <w:pPr>
+        <w:pStyle w:val="Listaszerbekezds"/>
+        <w:numPr>
+          <w:ilvl w:val="0"/>
+          <w:numId w:val="2"/>
+        </w:numPr>
+        <w:rPr>
+          <w:b/>
+          <w:bCs/>
+        </w:rPr>
+      </w:pPr>
+      <w:r>
+        <w:rPr>
+          <w:b/>
+          <w:bCs/>
+        </w:rPr>
+        <w:t>Channel:</w:t>
+      </w:r>
+      <w:r>
+        <w:t xml:space="preserve"> Az AMQP </w:t>
+      </w:r>
+      <w:proofErr w:type="spellStart"/>
+      <w:r>
+        <w:t>peerek</w:t>
+      </w:r>
+      <w:proofErr w:type="spellEnd"/>
+      <w:r>
+        <w:t xml:space="preserve"> közötti </w:t>
+      </w:r>
+      <w:proofErr w:type="spellStart"/>
+      <w:r>
+        <w:t>multiplexelt</w:t>
+      </w:r>
+      <w:proofErr w:type="spellEnd"/>
+      <w:r>
+        <w:t xml:space="preserve"> virtuális kapcsolatra utal, ami egy meglévő kapcsolaton belül épül fel.</w:t>
+      </w:r>
+    </w:p>
+    <w:p>
+      <w:pPr>
+        <w:pStyle w:val="Listaszerbekezds"/>
+        <w:numPr>
+          <w:ilvl w:val="0"/>
+          <w:numId w:val="2"/>
+        </w:numPr>
+        <w:rPr>
+          <w:b/>
+          <w:bCs/>
+        </w:rPr>
+      </w:pPr>
+      <w:proofErr w:type="spellStart"/>
+      <w:r>
+        <w:rPr>
+          <w:b/>
+          <w:bCs/>
+        </w:rPr>
+        <w:t>Message</w:t>
+      </w:r>
+      <w:proofErr w:type="spellEnd"/>
+      <w:r>
+        <w:rPr>
+          <w:b/>
+          <w:bCs/>
+        </w:rPr>
+        <w:t xml:space="preserve"> </w:t>
+      </w:r>
+      <w:proofErr w:type="spellStart"/>
+      <w:r>
+        <w:rPr>
+          <w:b/>
+          <w:bCs/>
+        </w:rPr>
+        <w:t>queue</w:t>
+      </w:r>
+      <w:proofErr w:type="spellEnd"/>
+      <w:r>
+        <w:rPr>
+          <w:b/>
+          <w:bCs/>
+        </w:rPr>
+        <w:t xml:space="preserve">: </w:t>
+      </w:r>
+      <w:r>
+        <w:t xml:space="preserve">Azonosított entitás, ami segít összekapcsolni az üzeneteket a forrásaikkal vagy a </w:t>
+      </w:r>
+      <w:r>
+        <w:t>kiindulási pontjukkal.</w:t>
+      </w:r>
+    </w:p>
+    <w:p>
+      <w:pPr>
+        <w:pStyle w:val="Listaszerbekezds"/>
+        <w:numPr>
+          <w:ilvl w:val="0"/>
+          <w:numId w:val="2"/>
+        </w:numPr>
+        <w:rPr>
+          <w:b/>
+          <w:bCs/>
+        </w:rPr>
+      </w:pPr>
+      <w:proofErr w:type="spellStart"/>
+      <w:r>
+        <w:rPr>
+          <w:b/>
+          <w:bCs/>
+        </w:rPr>
+        <w:t>Binding</w:t>
+      </w:r>
+      <w:proofErr w:type="spellEnd"/>
+      <w:r>
+        <w:rPr>
+          <w:b/>
+          <w:bCs/>
+        </w:rPr>
+        <w:t xml:space="preserve">: </w:t>
+      </w:r>
+      <w:r>
+        <w:t>Az üzenetek küldését és kézbesítését kezeli.</w:t>
+      </w:r>
+    </w:p>
+    <w:p>
+      <w:pPr>
+        <w:pStyle w:val="Listaszerbekezds"/>
+        <w:numPr>
+          <w:ilvl w:val="0"/>
+          <w:numId w:val="2"/>
+        </w:numPr>
+        <w:rPr>
+          <w:b/>
+          <w:bCs/>
+        </w:rPr>
+      </w:pPr>
+      <w:proofErr w:type="spellStart"/>
+      <w:r>
+        <w:rPr>
+          <w:b/>
+          <w:bCs/>
+        </w:rPr>
+        <w:t>Virtual</w:t>
+      </w:r>
+      <w:proofErr w:type="spellEnd"/>
+      <w:r>
+        <w:rPr>
+          <w:b/>
+          <w:bCs/>
+        </w:rPr>
+        <w:t xml:space="preserve"> </w:t>
+      </w:r>
+      <w:proofErr w:type="spellStart"/>
+      <w:r>
+        <w:rPr>
+          <w:b/>
+          <w:bCs/>
+        </w:rPr>
+        <w:t>Hosztok</w:t>
+      </w:r>
+      <w:proofErr w:type="spellEnd"/>
+      <w:r>
+        <w:rPr>
+          <w:b/>
+          <w:bCs/>
+        </w:rPr>
+        <w:t xml:space="preserve">: </w:t>
+      </w:r>
+      <w:r>
+        <w:t xml:space="preserve">Lehetővé teszi, hogy különböző alkalmazások ugyanazt a </w:t>
+      </w:r>
+      <w:proofErr w:type="spellStart"/>
+      <w:r>
+        <w:t>broker</w:t>
+      </w:r>
+      <w:proofErr w:type="spellEnd"/>
+      <w:r>
+        <w:t>-t használják anélkül, hogy zavarnák egymást.</w:t>
+      </w:r>
+    </w:p>
+    <w:p>
+      <w:pPr>
+        <w:pStyle w:val="Cmsor3"/>
+      </w:pPr>
+      <w:r>
+        <w:t>AMQP Exchange</w:t>
+      </w:r>
+      <w:r>
+        <w:t xml:space="preserve"> működése</w:t>
+      </w:r>
+    </w:p>
+    <w:p>
+      <w:pPr>
+        <w:pStyle w:val="Listaszerbekezds"/>
+        <w:numPr>
+          <w:ilvl w:val="0"/>
+          <w:numId w:val="2"/>
+        </w:numPr>
+      </w:pPr>
+      <w:proofErr w:type="spellStart"/>
+      <w:r>
+        <w:rPr>
+          <w:b/>
+          <w:bCs/>
+        </w:rPr>
+        <w:t>Direct</w:t>
+      </w:r>
+      <w:proofErr w:type="spellEnd"/>
+      <w:r>
+        <w:rPr>
+          <w:b/>
+          <w:bCs/>
+        </w:rPr>
+        <w:t xml:space="preserve"> </w:t>
+      </w:r>
+      <w:proofErr w:type="spellStart"/>
+      <w:r>
+        <w:rPr>
+          <w:b/>
+          <w:bCs/>
+        </w:rPr>
+        <w:t>exchange</w:t>
+      </w:r>
+      <w:proofErr w:type="spellEnd"/>
+      <w:r>
+        <w:rPr>
+          <w:b/>
+          <w:bCs/>
+        </w:rPr>
+        <w:t xml:space="preserve">: </w:t>
+      </w:r>
+      <w:r>
+        <w:t xml:space="preserve">Összehasonlítja a </w:t>
+      </w:r>
+      <w:proofErr w:type="spellStart"/>
+      <w:r>
+        <w:t>routing</w:t>
+      </w:r>
+      <w:proofErr w:type="spellEnd"/>
+      <w:r>
+        <w:t xml:space="preserve"> kulcsot a hozzá kötött </w:t>
+      </w:r>
+      <w:proofErr w:type="spellStart"/>
+      <w:r>
+        <w:t>queue</w:t>
+      </w:r>
+      <w:proofErr w:type="spellEnd"/>
+      <w:r>
+        <w:t xml:space="preserve">-k </w:t>
+      </w:r>
+      <w:proofErr w:type="spellStart"/>
+      <w:r>
+        <w:t>routing</w:t>
+      </w:r>
+      <w:proofErr w:type="spellEnd"/>
+      <w:r>
+        <w:t xml:space="preserve"> kulcsaival és az üzenet</w:t>
+      </w:r>
+      <w:r>
+        <w:t>et</w:t>
+      </w:r>
+      <w:r>
+        <w:t xml:space="preserve"> bármelyik </w:t>
+      </w:r>
+      <w:proofErr w:type="spellStart"/>
+      <w:r>
+        <w:t>queue-nak</w:t>
+      </w:r>
+      <w:proofErr w:type="spellEnd"/>
+      <w:r>
+        <w:t xml:space="preserve"> kézbesíti, aminek </w:t>
+      </w:r>
+      <w:proofErr w:type="spellStart"/>
+      <w:r>
+        <w:t>routing</w:t>
+      </w:r>
+      <w:proofErr w:type="spellEnd"/>
+      <w:r>
+        <w:t xml:space="preserve"> kulcsa megegyezik az üzenet </w:t>
+      </w:r>
+      <w:proofErr w:type="spellStart"/>
+      <w:r>
+        <w:t>routing</w:t>
+      </w:r>
+      <w:proofErr w:type="spellEnd"/>
+      <w:r>
+        <w:t xml:space="preserve"> kulcsával.</w:t>
+      </w:r>
+    </w:p>
+    <w:p>
+      <w:pPr>
+        <w:pStyle w:val="Listaszerbekezds"/>
+        <w:numPr>
+          <w:ilvl w:val="0"/>
+          <w:numId w:val="2"/>
+        </w:numPr>
+      </w:pPr>
+      <w:r>
+        <w:rPr>
+          <w:b/>
+          <w:bCs/>
+        </w:rPr>
+        <w:t xml:space="preserve">Fanout </w:t>
+      </w:r>
+      <w:proofErr w:type="spellStart"/>
+      <w:r>
+        <w:rPr>
+          <w:b/>
+          <w:bCs/>
+        </w:rPr>
+        <w:t>exchange</w:t>
+      </w:r>
+      <w:proofErr w:type="spellEnd"/>
+      <w:r>
+        <w:rPr>
+          <w:b/>
+          <w:bCs/>
+        </w:rPr>
+        <w:t>:</w:t>
+      </w:r>
+      <w:r>
+        <w:t xml:space="preserve"> </w:t>
+      </w:r>
+      <w:r>
+        <w:t xml:space="preserve">Az üzeneteket az összes olyan </w:t>
+      </w:r>
+      <w:proofErr w:type="spellStart"/>
+      <w:r>
+        <w:t>queue-ra</w:t>
+      </w:r>
+      <w:proofErr w:type="spellEnd"/>
+      <w:r>
+        <w:t xml:space="preserve"> kézbesítik, ami </w:t>
+      </w:r>
+      <w:proofErr w:type="spellStart"/>
+      <w:r>
+        <w:t>exchange-hez</w:t>
+      </w:r>
+      <w:proofErr w:type="spellEnd"/>
+      <w:r>
+        <w:t xml:space="preserve"> van kötve.</w:t>
+      </w:r>
+      <w:r>
+        <w:t xml:space="preserve"> A </w:t>
+      </w:r>
+      <w:proofErr w:type="spellStart"/>
+      <w:r>
+        <w:t>routing</w:t>
+      </w:r>
+      <w:proofErr w:type="spellEnd"/>
+      <w:r>
+        <w:t xml:space="preserve"> kulcsot figyelmen kívül hagyjuk és minden üzenetet az összes kötött </w:t>
+      </w:r>
+      <w:proofErr w:type="spellStart"/>
+      <w:r>
+        <w:t>queue-ra</w:t>
+      </w:r>
+      <w:proofErr w:type="spellEnd"/>
+      <w:r>
+        <w:t xml:space="preserve"> továbbítunk.</w:t>
+      </w:r>
+    </w:p>
+    <w:p>
+      <w:pPr>
+        <w:pStyle w:val="Listaszerbekezds"/>
+        <w:numPr>
+          <w:ilvl w:val="0"/>
+          <w:numId w:val="2"/>
+        </w:numPr>
+      </w:pPr>
+      <w:proofErr w:type="spellStart"/>
+      <w:r>
+        <w:rPr>
+          <w:b/>
+          <w:bCs/>
+        </w:rPr>
+        <w:t>Topic</w:t>
+      </w:r>
+      <w:proofErr w:type="spellEnd"/>
+      <w:r>
+        <w:rPr>
+          <w:b/>
+          <w:bCs/>
+        </w:rPr>
+        <w:t xml:space="preserve"> </w:t>
+      </w:r>
+      <w:proofErr w:type="spellStart"/>
+      <w:r>
+        <w:rPr>
+          <w:b/>
+          <w:bCs/>
+        </w:rPr>
+        <w:t>exchange</w:t>
+      </w:r>
+      <w:proofErr w:type="spellEnd"/>
+      <w:r>
+        <w:rPr>
+          <w:b/>
+          <w:bCs/>
+        </w:rPr>
+        <w:t>:</w:t>
+      </w:r>
+      <w:r>
+        <w:t xml:space="preserve"> </w:t>
+      </w:r>
+      <w:r>
+        <w:t xml:space="preserve">Az üzenetek egy vagy több, pontokkal elválasztott szóból álló </w:t>
+      </w:r>
+      <w:proofErr w:type="spellStart"/>
+      <w:r>
+        <w:t>routing</w:t>
+      </w:r>
+      <w:proofErr w:type="spellEnd"/>
+      <w:r>
+        <w:t xml:space="preserve"> kulcs alapján kerülnek a </w:t>
+      </w:r>
+      <w:proofErr w:type="spellStart"/>
+      <w:r>
+        <w:t>queue-kra</w:t>
+      </w:r>
+      <w:proofErr w:type="spellEnd"/>
+      <w:r>
+        <w:t>.</w:t>
+      </w:r>
+      <w:r>
+        <w:t xml:space="preserve"> Az </w:t>
+      </w:r>
+      <w:proofErr w:type="spellStart"/>
+      <w:r>
+        <w:t>exchange</w:t>
+      </w:r>
+      <w:proofErr w:type="spellEnd"/>
+      <w:r>
+        <w:t xml:space="preserve"> a </w:t>
+      </w:r>
+      <w:proofErr w:type="spellStart"/>
+      <w:r>
+        <w:t>routing</w:t>
+      </w:r>
+      <w:proofErr w:type="spellEnd"/>
+      <w:r>
+        <w:t xml:space="preserve"> kulcsot összehasonlítja a hozzá kötött </w:t>
+      </w:r>
+      <w:proofErr w:type="spellStart"/>
+      <w:r>
+        <w:t>queue</w:t>
+      </w:r>
+      <w:proofErr w:type="spellEnd"/>
+      <w:r>
+        <w:t xml:space="preserve">-k </w:t>
+      </w:r>
+      <w:proofErr w:type="spellStart"/>
+      <w:r>
+        <w:t>routing</w:t>
+      </w:r>
+      <w:proofErr w:type="spellEnd"/>
+      <w:r>
+        <w:t xml:space="preserve"> kulcsaival és a </w:t>
+      </w:r>
+      <w:proofErr w:type="spellStart"/>
+      <w:r>
+        <w:t>routing</w:t>
+      </w:r>
+      <w:proofErr w:type="spellEnd"/>
+      <w:r>
+        <w:t xml:space="preserve"> kulcsnak való megfeleléshez </w:t>
+      </w:r>
+      <w:proofErr w:type="spellStart"/>
+      <w:r>
+        <w:t>wildcard-okat</w:t>
+      </w:r>
+      <w:proofErr w:type="spellEnd"/>
+      <w:r>
+        <w:t xml:space="preserve"> használ.</w:t>
+      </w:r>
+    </w:p>
+    <w:p>
+      <w:pPr>
+        <w:jc w:val="center"/>
+      </w:pPr>
+      <w:r>
+        <w:rPr>
+          <w:noProof/>
+        </w:rPr>
+        <w:drawing>
+          <wp:inline distT="0" distB="0" distL="0" distR="0" wp14:anchorId="5D2D311A" wp14:editId="72C34D72">
+            <wp:extent cx="3209925" cy="1925885"/>
+            <wp:effectExtent l="0" t="0" r="0" b="0"/>
+            <wp:docPr id="42664728" name="Kép 1" descr="AMQP Exchanges"/>
+            <wp:cNvGraphicFramePr>
+              <a:graphicFrameLocks xmlns:a="http://schemas.openxmlformats.org/drawingml/2006/main" noChangeAspect="1"/>
+            </wp:cNvGraphicFramePr>
+            <a:graphic xmlns:a="http://schemas.openxmlformats.org/drawingml/2006/main">
+              <a:graphicData uri="http://schemas.openxmlformats.org/drawingml/2006/picture">
+                <pic:pic xmlns:pic="http://schemas.openxmlformats.org/drawingml/2006/picture">
+                  <pic:nvPicPr>
+                    <pic:cNvPr id="0" name="Picture 1" descr="AMQP Exchanges"/>
+                    <pic:cNvPicPr>
+                      <a:picLocks noChangeAspect="1" noChangeArrowheads="1"/>
+                    </pic:cNvPicPr>
+                  </pic:nvPicPr>
+                  <pic:blipFill>
+                    <a:blip r:embed="rId6" cstate="print">
+                      <a:extLst>
+                        <a:ext uri="{28A0092B-C50C-407E-A947-70E740481C1C}">
+                          <a14:useLocalDpi xmlns:a14="http://schemas.microsoft.com/office/drawing/2010/main" val="0"/>
+                        </a:ext>
+                      </a:extLst>
+                    </a:blip>
+                    <a:srcRect/>
+                    <a:stretch>
+                      <a:fillRect/>
+                    </a:stretch>
+                  </pic:blipFill>
+                  <pic:spPr bwMode="auto">
+                    <a:xfrm>
+                      <a:off x="0" y="0"/>
+                      <a:ext cx="3241409" cy="1944775"/>
+                    </a:xfrm>
+                    <a:prstGeom prst="rect">
+                      <a:avLst/>
+                    </a:prstGeom>
+                    <a:noFill/>
+                    <a:ln>
+                      <a:noFill/>
+                    </a:ln>
+                  </pic:spPr>
+                </pic:pic>
+              </a:graphicData>
+            </a:graphic>
+          </wp:inline>
+        </w:drawing>
+      </w:r>
+    </w:p>
+    <w:p>
+      <w:pPr>
+        <w:pStyle w:val="Cmsor3"/>
+      </w:pPr>
+      <w:r>
+        <w:lastRenderedPageBreak/>
+        <w:t>AMQP API fejlesztés</w:t>
+      </w:r>
+    </w:p>
+    <w:p>
+      <w:pPr>
+        <w:pStyle w:val="Listaszerbekezds"/>
+        <w:numPr>
+          <w:ilvl w:val="0"/>
+          <w:numId w:val="2"/>
+        </w:numPr>
+      </w:pPr>
+      <w:proofErr w:type="spellStart"/>
+      <w:r>
+        <w:t>Direct</w:t>
+      </w:r>
+      <w:proofErr w:type="spellEnd"/>
+      <w:r>
+        <w:t xml:space="preserve"> üzenetek küldése</w:t>
+      </w:r>
+    </w:p>
+    <w:p>
+      <w:pPr>
+        <w:pStyle w:val="Listaszerbekezds"/>
+        <w:numPr>
+          <w:ilvl w:val="0"/>
+          <w:numId w:val="2"/>
+        </w:numPr>
+      </w:pPr>
+      <w:r>
+        <w:t xml:space="preserve">Cache üzenetek sorba állítása a </w:t>
+      </w:r>
+      <w:proofErr w:type="spellStart"/>
+      <w:r>
+        <w:t>trigger</w:t>
+      </w:r>
+      <w:proofErr w:type="spellEnd"/>
+      <w:r>
+        <w:t xml:space="preserve">-alapú </w:t>
+      </w:r>
+      <w:proofErr w:type="spellStart"/>
+      <w:r>
+        <w:t>küldéshez</w:t>
+      </w:r>
+      <w:proofErr w:type="spellEnd"/>
+      <w:r>
+        <w:t>.</w:t>
+      </w:r>
+    </w:p>
+    <w:p>
+      <w:pPr>
+        <w:pStyle w:val="Listaszerbekezds"/>
+        <w:numPr>
+          <w:ilvl w:val="0"/>
+          <w:numId w:val="2"/>
+        </w:numPr>
+      </w:pPr>
+      <w:r>
+        <w:t xml:space="preserve">Információkat továbbíthat vagy </w:t>
+      </w:r>
+      <w:proofErr w:type="spellStart"/>
+      <w:r>
+        <w:t>exchange-eket</w:t>
+      </w:r>
+      <w:proofErr w:type="spellEnd"/>
+      <w:r>
+        <w:t xml:space="preserve"> köthet a kijelölt </w:t>
+      </w:r>
+      <w:proofErr w:type="spellStart"/>
+      <w:r>
+        <w:t>queue</w:t>
+      </w:r>
+      <w:proofErr w:type="spellEnd"/>
+      <w:r>
+        <w:t>-okhoz.</w:t>
+      </w:r>
+    </w:p>
+    <w:p>
+      <w:pPr>
+        <w:pStyle w:val="Listaszerbekezds"/>
+        <w:numPr>
+          <w:ilvl w:val="0"/>
+          <w:numId w:val="2"/>
+        </w:numPr>
+      </w:pPr>
+      <w:r>
+        <w:t xml:space="preserve">Kapcsolatot teremt az </w:t>
+      </w:r>
+      <w:proofErr w:type="spellStart"/>
+      <w:r>
+        <w:t>exchange-k</w:t>
+      </w:r>
+      <w:proofErr w:type="spellEnd"/>
+      <w:r>
+        <w:t xml:space="preserve"> között a hatékony kommunikáció biztosítása érdekében.</w:t>
+      </w:r>
+    </w:p>
+    <w:p>
+      <w:pPr>
+        <w:pStyle w:val="Listaszerbekezds"/>
+        <w:numPr>
+          <w:ilvl w:val="0"/>
+          <w:numId w:val="2"/>
+        </w:numPr>
+      </w:pPr>
+      <w:r>
+        <w:t>Automatikus vagy manuális visszaigazolást küldhet.</w:t>
+      </w:r>
+    </w:p>
+    <w:p>
+      <w:pPr>
+        <w:pStyle w:val="Cmsor3"/>
+      </w:pPr>
+      <w:r>
+        <w:t>Mire használhatjuk</w:t>
+      </w:r>
+      <w:r>
+        <w:t xml:space="preserve"> az AMQP-t API-</w:t>
+      </w:r>
+      <w:proofErr w:type="spellStart"/>
+      <w:r>
+        <w:t>kban</w:t>
+      </w:r>
+      <w:proofErr w:type="spellEnd"/>
+      <w:r>
+        <w:t>?</w:t>
+      </w:r>
+    </w:p>
+    <w:p>
+      <w:pPr>
+        <w:pStyle w:val="Listaszerbekezds"/>
+        <w:numPr>
+          <w:ilvl w:val="0"/>
+          <w:numId w:val="2"/>
+        </w:numPr>
+      </w:pPr>
+      <w:r>
+        <w:t>Pénz feltöltése a digitális pénztárcákhoz</w:t>
+      </w:r>
+    </w:p>
+    <w:p>
+      <w:pPr>
+        <w:pStyle w:val="Listaszerbekezds"/>
+        <w:numPr>
+          <w:ilvl w:val="0"/>
+          <w:numId w:val="2"/>
+        </w:numPr>
+      </w:pPr>
+      <w:r>
+        <w:t>Hitel-vagy betéti kártyás tranzakció kiskereskedelmi üzletekben</w:t>
+      </w:r>
+    </w:p>
+    <w:p>
+      <w:pPr>
+        <w:pStyle w:val="Listaszerbekezds"/>
+        <w:numPr>
+          <w:ilvl w:val="0"/>
+          <w:numId w:val="2"/>
+        </w:numPr>
+      </w:pPr>
+      <w:r>
+        <w:t>Kommunikációs rendszerekben</w:t>
+      </w:r>
+    </w:p>
+    <w:p>
+      <w:pPr>
+        <w:pStyle w:val="Cmsor3"/>
+      </w:pPr>
+      <w:r>
+        <w:t>AMQP példa folyamat</w:t>
+      </w:r>
+    </w:p>
+    <w:p>
+      <w:pPr>
+        <w:pStyle w:val="Listaszerbekezds"/>
+        <w:numPr>
+          <w:ilvl w:val="0"/>
+          <w:numId w:val="4"/>
+        </w:numPr>
+      </w:pPr>
+      <w:r>
+        <w:t xml:space="preserve">Pénz feltöltése digitális pénztárcához, valamilyen szolgáltatás segítségével, mint például </w:t>
+      </w:r>
+      <w:proofErr w:type="spellStart"/>
+      <w:r>
+        <w:t>Paypal-al</w:t>
+      </w:r>
+      <w:proofErr w:type="spellEnd"/>
+      <w:r>
+        <w:t>.</w:t>
+      </w:r>
+    </w:p>
+    <w:p>
+      <w:pPr>
+        <w:pStyle w:val="Listaszerbekezds"/>
+        <w:numPr>
+          <w:ilvl w:val="0"/>
+          <w:numId w:val="4"/>
+        </w:numPr>
+      </w:pPr>
+      <w:r>
+        <w:t xml:space="preserve">Következő lépésként </w:t>
+      </w:r>
+      <w:proofErr w:type="spellStart"/>
+      <w:r>
+        <w:t>autentikációs</w:t>
+      </w:r>
+      <w:proofErr w:type="spellEnd"/>
+      <w:r>
+        <w:t xml:space="preserve"> lépés, majd ezután kerül feltöltésre ténylegesen a pénz</w:t>
+      </w:r>
+      <w:r>
+        <w:t xml:space="preserve"> a tárcához.</w:t>
+      </w:r>
+    </w:p>
+    <w:p>
+      <w:pPr>
+        <w:pStyle w:val="Listaszerbekezds"/>
+        <w:numPr>
+          <w:ilvl w:val="0"/>
+          <w:numId w:val="4"/>
+        </w:numPr>
+      </w:pPr>
+      <w:r>
+        <w:t>Előfordulhat, hogy a felhasználó meggondolta magát és nem szeretne feltölteni pénzt, így rendelkeznie kell egy törlési szolgáltatással.</w:t>
+      </w:r>
+    </w:p>
+    <w:p>
+      <w:pPr>
+        <w:pStyle w:val="Listaszerbekezds"/>
+        <w:numPr>
+          <w:ilvl w:val="0"/>
+          <w:numId w:val="4"/>
+        </w:numPr>
+      </w:pPr>
+      <w:r>
+        <w:t>Az AMQP üzenetváltás aszinkron módon történik.</w:t>
+      </w:r>
+    </w:p>
+    <w:p>
+      <w:pPr>
+        <w:pStyle w:val="Listaszerbekezds"/>
+        <w:numPr>
+          <w:ilvl w:val="1"/>
+          <w:numId w:val="4"/>
+        </w:numPr>
+      </w:pPr>
+      <w:r>
+        <w:t>Ez azt jelenti, hogy a tranzakciók kritikus fontosságú események és nem lehet bennük inkonzisztencia.</w:t>
+      </w:r>
+    </w:p>
+    <w:p>
+      <w:pPr>
+        <w:pStyle w:val="Listaszerbekezds"/>
+        <w:numPr>
+          <w:ilvl w:val="1"/>
+          <w:numId w:val="4"/>
+        </w:numPr>
+      </w:pPr>
+      <w:r>
+        <w:t>Lehet még egy esemény, ami nyomon követi az üzenetek kimenetelét, hogy a következő eseményt időben lehessen elindítani.</w:t>
+      </w:r>
+    </w:p>
+    <w:p>
+      <w:pPr>
+        <w:pStyle w:val="Cmsor2"/>
+      </w:pPr>
+      <w:r>
+        <w:t xml:space="preserve">MQTT – </w:t>
+      </w:r>
+      <w:proofErr w:type="spellStart"/>
+      <w:r>
+        <w:t>Message</w:t>
+      </w:r>
+      <w:proofErr w:type="spellEnd"/>
+      <w:r>
+        <w:t xml:space="preserve"> </w:t>
+      </w:r>
+      <w:proofErr w:type="spellStart"/>
+      <w:r>
+        <w:t>Queue</w:t>
+      </w:r>
+      <w:proofErr w:type="spellEnd"/>
+      <w:r>
+        <w:t xml:space="preserve"> </w:t>
+      </w:r>
+      <w:proofErr w:type="spellStart"/>
+      <w:r>
+        <w:t>Telemetry</w:t>
+      </w:r>
+      <w:proofErr w:type="spellEnd"/>
+      <w:r>
+        <w:t xml:space="preserve"> </w:t>
+      </w:r>
+      <w:proofErr w:type="spellStart"/>
+      <w:r>
+        <w:t>Transport</w:t>
+      </w:r>
+      <w:proofErr w:type="spellEnd"/>
+    </w:p>
+    <w:p>
+      <w:pPr>
+        <w:pStyle w:val="Listaszerbekezds"/>
+        <w:numPr>
+          <w:ilvl w:val="0"/>
+          <w:numId w:val="2"/>
+        </w:numPr>
+      </w:pPr>
+      <w:r>
+        <w:t xml:space="preserve">Egy ISO szabvány (ISO/IEC PRF 20922), </w:t>
+      </w:r>
+      <w:proofErr w:type="spellStart"/>
+      <w:r>
+        <w:t>publish-subscribe</w:t>
+      </w:r>
+      <w:proofErr w:type="spellEnd"/>
+      <w:r>
+        <w:t xml:space="preserve"> alapú üzenetküldő protokoll.</w:t>
+      </w:r>
+    </w:p>
+    <w:p>
+      <w:pPr>
+        <w:pStyle w:val="Listaszerbekezds"/>
+        <w:numPr>
+          <w:ilvl w:val="0"/>
+          <w:numId w:val="2"/>
+        </w:numPr>
+      </w:pPr>
+      <w:r>
+        <w:t>Alacsony a sávszélesség igénye.</w:t>
+      </w:r>
+    </w:p>
+    <w:p>
+      <w:pPr>
+        <w:pStyle w:val="Listaszerbekezds"/>
+        <w:numPr>
+          <w:ilvl w:val="0"/>
+          <w:numId w:val="2"/>
+        </w:numPr>
+      </w:pPr>
+      <w:r>
+        <w:t xml:space="preserve">Szükséges hozzá egy szerver, vagyis </w:t>
+      </w:r>
+      <w:proofErr w:type="spellStart"/>
+      <w:r>
+        <w:t>broker</w:t>
+      </w:r>
+      <w:proofErr w:type="spellEnd"/>
+      <w:r>
+        <w:t>.</w:t>
+      </w:r>
+    </w:p>
+    <w:p>
+      <w:pPr>
+        <w:pStyle w:val="Cmsor3"/>
+      </w:pPr>
+      <w:proofErr w:type="spellStart"/>
+      <w:r>
+        <w:t>Broker</w:t>
+      </w:r>
+      <w:proofErr w:type="spellEnd"/>
+      <w:r>
+        <w:t xml:space="preserve"> feladata</w:t>
+      </w:r>
+    </w:p>
+    <w:p>
+      <w:pPr>
+        <w:pStyle w:val="Listaszerbekezds"/>
+        <w:numPr>
+          <w:ilvl w:val="0"/>
+          <w:numId w:val="2"/>
+        </w:numPr>
+      </w:pPr>
+      <w:proofErr w:type="spellStart"/>
+      <w:r>
+        <w:t>Broker</w:t>
+      </w:r>
+      <w:proofErr w:type="spellEnd"/>
+      <w:r>
+        <w:t xml:space="preserve"> feladata a beérkező üzenetek továbbküldése a klienseknek</w:t>
+      </w:r>
+      <w:r>
+        <w:t>, téma alapján.</w:t>
+      </w:r>
+    </w:p>
+    <w:p>
+      <w:pPr>
+        <w:pStyle w:val="Listaszerbekezds"/>
+        <w:numPr>
+          <w:ilvl w:val="1"/>
+          <w:numId w:val="2"/>
+        </w:numPr>
+      </w:pPr>
+      <w:r>
+        <w:t xml:space="preserve">Azaz a kliensek feliratkoznak különböző témákra, majd a </w:t>
+      </w:r>
+      <w:proofErr w:type="spellStart"/>
+      <w:r>
+        <w:t>broker</w:t>
+      </w:r>
+      <w:proofErr w:type="spellEnd"/>
+      <w:r>
+        <w:t xml:space="preserve"> a témákba érkezett üzeneteket továbbítja a feliratkozott klienseknek.</w:t>
+      </w:r>
+    </w:p>
+    <w:p>
+      <w:pPr>
+        <w:pStyle w:val="Cmsor3"/>
+      </w:pPr>
+      <w:r>
+        <w:t>MQTT protokoll jellemzői</w:t>
+      </w:r>
+    </w:p>
+    <w:p>
+      <w:pPr>
+        <w:pStyle w:val="Listaszerbekezds"/>
+        <w:numPr>
+          <w:ilvl w:val="0"/>
+          <w:numId w:val="2"/>
+        </w:numPr>
+        <w:rPr>
+          <w:b/>
+          <w:bCs/>
+        </w:rPr>
+      </w:pPr>
+      <w:r>
+        <w:rPr>
+          <w:b/>
+          <w:bCs/>
+        </w:rPr>
+        <w:t xml:space="preserve">Az MQTT-t tartják a legmegfelelőbbnek az </w:t>
+      </w:r>
+      <w:proofErr w:type="spellStart"/>
+      <w:r>
+        <w:rPr>
+          <w:b/>
+          <w:bCs/>
+        </w:rPr>
+        <w:t>IoT</w:t>
+      </w:r>
+      <w:proofErr w:type="spellEnd"/>
+      <w:r>
+        <w:rPr>
+          <w:b/>
+          <w:bCs/>
+        </w:rPr>
+        <w:t xml:space="preserve"> számára, mivel rendelkezik bizonyos tulajdonságokkal:</w:t>
+      </w:r>
+    </w:p>
+    <w:p>
+      <w:pPr>
+        <w:pStyle w:val="Listaszerbekezds"/>
+        <w:numPr>
+          <w:ilvl w:val="1"/>
+          <w:numId w:val="2"/>
+        </w:numPr>
+        <w:rPr>
+          <w:b/>
+          <w:bCs/>
+        </w:rPr>
+      </w:pPr>
+      <w:r>
+        <w:t xml:space="preserve">Könnyű használni és azonnali használatra elkészített </w:t>
+      </w:r>
+      <w:proofErr w:type="spellStart"/>
+      <w:r>
+        <w:t>broker</w:t>
+      </w:r>
+      <w:proofErr w:type="spellEnd"/>
+      <w:r>
+        <w:t>-t és klienst kínál.</w:t>
+      </w:r>
+    </w:p>
+    <w:p>
+      <w:pPr>
+        <w:pStyle w:val="Listaszerbekezds"/>
+        <w:numPr>
+          <w:ilvl w:val="1"/>
+          <w:numId w:val="2"/>
+        </w:numPr>
+        <w:rPr>
+          <w:b/>
+          <w:bCs/>
+        </w:rPr>
+      </w:pPr>
+      <w:r>
+        <w:t>Csökkenti az alkalmazásfejlesztési időt.</w:t>
+      </w:r>
+    </w:p>
+    <w:p>
+      <w:pPr>
+        <w:pStyle w:val="Listaszerbekezds"/>
+        <w:numPr>
+          <w:ilvl w:val="1"/>
+          <w:numId w:val="2"/>
+        </w:numPr>
+        <w:rPr>
+          <w:b/>
+          <w:bCs/>
+        </w:rPr>
+      </w:pPr>
+      <w:r>
+        <w:t>Megbízható kapcsolatot kínál</w:t>
+      </w:r>
+      <w:r>
+        <w:t xml:space="preserve">, mert az MQTT csökkenti a csatlakozási problémát egy </w:t>
+      </w:r>
+      <w:proofErr w:type="spellStart"/>
+      <w:r>
+        <w:t>QoS</w:t>
+      </w:r>
+      <w:proofErr w:type="spellEnd"/>
+      <w:r>
+        <w:t xml:space="preserve"> funkcióval, ami sorba állítja az üzeneteket és elmenti őket az MQTT </w:t>
+      </w:r>
+      <w:proofErr w:type="spellStart"/>
+      <w:r>
+        <w:t>broker</w:t>
+      </w:r>
+      <w:proofErr w:type="spellEnd"/>
+      <w:r>
+        <w:t>-nél és megváratja őket, amíg a célzott eszköz készen áll az elfogadásra.</w:t>
+      </w:r>
+    </w:p>
+    <w:p>
+      <w:pPr>
+        <w:pStyle w:val="Listaszerbekezds"/>
+        <w:numPr>
+          <w:ilvl w:val="2"/>
+          <w:numId w:val="2"/>
+        </w:numPr>
+        <w:rPr>
+          <w:b/>
+          <w:bCs/>
+        </w:rPr>
+      </w:pPr>
+      <w:r>
+        <w:t>Ez csökkenti az üzenetek rossz elhelyezésének esélyét, így az üzenet biztosan eljut a célállomásra.</w:t>
+      </w:r>
+    </w:p>
+    <w:p>
+      <w:pPr>
+        <w:pStyle w:val="Listaszerbekezds"/>
+        <w:numPr>
+          <w:ilvl w:val="1"/>
+          <w:numId w:val="2"/>
+        </w:numPr>
+        <w:rPr>
+          <w:b/>
+          <w:bCs/>
+        </w:rPr>
+      </w:pPr>
+      <w:r>
+        <w:t>Skálázható üzenetek</w:t>
+      </w:r>
+    </w:p>
+    <w:p>
+      <w:pPr>
+        <w:pStyle w:val="Cmsor3"/>
+      </w:pPr>
+      <w:r>
+        <w:lastRenderedPageBreak/>
+        <w:t>MQTT működése</w:t>
+      </w:r>
+    </w:p>
+    <w:p>
+      <w:pPr>
+        <w:pStyle w:val="Listaszerbekezds"/>
+        <w:numPr>
+          <w:ilvl w:val="0"/>
+          <w:numId w:val="2"/>
+        </w:numPr>
+      </w:pPr>
+      <w:r>
+        <w:t>Az MQTT modellben a kommunikáció közvetve, a PUSH/SUBSCRIBE topológián keresztül történik.</w:t>
+      </w:r>
+    </w:p>
+    <w:p>
+      <w:pPr>
+        <w:pStyle w:val="Listaszerbekezds"/>
+        <w:numPr>
+          <w:ilvl w:val="0"/>
+          <w:numId w:val="2"/>
+        </w:numPr>
+      </w:pPr>
+      <w:r>
+        <w:t xml:space="preserve">A kliens, például az MQTT Explorer, csatlakozik a kapcsolódó </w:t>
+      </w:r>
+      <w:proofErr w:type="spellStart"/>
+      <w:r>
+        <w:t>publisher-hez</w:t>
+      </w:r>
+      <w:proofErr w:type="spellEnd"/>
+      <w:r>
+        <w:t xml:space="preserve"> és továbbítja az üzenetet.</w:t>
+      </w:r>
+    </w:p>
+    <w:p>
+      <w:pPr>
+        <w:pStyle w:val="Listaszerbekezds"/>
+        <w:numPr>
+          <w:ilvl w:val="0"/>
+          <w:numId w:val="2"/>
+        </w:numPr>
+      </w:pPr>
+      <w:r>
+        <w:t>Ezt a megosztott adatot leválasztják a kliensről és továbbítják a következő szakaszba.</w:t>
+      </w:r>
+    </w:p>
+    <w:p>
+      <w:pPr>
+        <w:pStyle w:val="Listaszerbekezds"/>
+        <w:numPr>
+          <w:ilvl w:val="0"/>
+          <w:numId w:val="2"/>
+        </w:numPr>
+      </w:pPr>
+      <w:r>
+        <w:t xml:space="preserve">A folyamat során a </w:t>
+      </w:r>
+      <w:proofErr w:type="spellStart"/>
+      <w:r>
+        <w:t>broker</w:t>
+      </w:r>
+      <w:proofErr w:type="spellEnd"/>
+      <w:r>
+        <w:t xml:space="preserve"> megkapja a szétválasztott adatot és továbbítja a </w:t>
+      </w:r>
+      <w:proofErr w:type="spellStart"/>
+      <w:r>
+        <w:t>subscriber-eknek</w:t>
+      </w:r>
+      <w:proofErr w:type="spellEnd"/>
+      <w:r>
+        <w:t>.</w:t>
+      </w:r>
+    </w:p>
+    <w:p>
+      <w:pPr>
+        <w:pStyle w:val="Listaszerbekezds"/>
+        <w:numPr>
+          <w:ilvl w:val="0"/>
+          <w:numId w:val="2"/>
+        </w:numPr>
+      </w:pPr>
+      <w:r>
+        <w:t xml:space="preserve">Ha a </w:t>
+      </w:r>
+      <w:proofErr w:type="spellStart"/>
+      <w:r>
+        <w:t>broker-subscriber</w:t>
+      </w:r>
+      <w:proofErr w:type="spellEnd"/>
+      <w:r>
+        <w:t xml:space="preserve"> kapcsolat megszakad, az üzenet a </w:t>
+      </w:r>
+      <w:proofErr w:type="spellStart"/>
+      <w:r>
+        <w:t>broker</w:t>
+      </w:r>
+      <w:proofErr w:type="spellEnd"/>
+      <w:r>
+        <w:t>-nél elmentésre kerül és a kapcsolat helyreállásakor újra továbbításra kerül.</w:t>
+      </w:r>
+    </w:p>
+    <w:p>
+      <w:pPr>
+        <w:pStyle w:val="Listaszerbekezds"/>
+        <w:numPr>
+          <w:ilvl w:val="0"/>
+          <w:numId w:val="2"/>
+        </w:numPr>
+      </w:pPr>
+      <w:r>
+        <w:t xml:space="preserve">A </w:t>
+      </w:r>
+      <w:proofErr w:type="spellStart"/>
+      <w:r>
+        <w:t>publisher-eknél</w:t>
+      </w:r>
+      <w:proofErr w:type="spellEnd"/>
+      <w:r>
+        <w:t xml:space="preserve">, ha a </w:t>
+      </w:r>
+      <w:proofErr w:type="spellStart"/>
+      <w:r>
+        <w:t>broker</w:t>
+      </w:r>
+      <w:proofErr w:type="spellEnd"/>
+      <w:r>
+        <w:t xml:space="preserve"> kapcsolata értesítés nélkül megszakad, a </w:t>
+      </w:r>
+      <w:proofErr w:type="spellStart"/>
+      <w:r>
+        <w:t>broker</w:t>
+      </w:r>
+      <w:proofErr w:type="spellEnd"/>
+      <w:r>
+        <w:t xml:space="preserve"> saját maga tárolja az üzenetet a kapcsolódó </w:t>
+      </w:r>
+      <w:proofErr w:type="spellStart"/>
+      <w:r>
+        <w:t>subscriber-eknek</w:t>
+      </w:r>
+      <w:proofErr w:type="spellEnd"/>
+      <w:r>
+        <w:t>.</w:t>
+      </w:r>
+    </w:p>
+    <w:p>
+      <w:pPr>
+        <w:pStyle w:val="Listaszerbekezds"/>
+        <w:numPr>
+          <w:ilvl w:val="0"/>
+          <w:numId w:val="2"/>
+        </w:numPr>
+      </w:pPr>
+      <w:r>
+        <w:t xml:space="preserve">Mivel az MQTT </w:t>
+      </w:r>
+      <w:proofErr w:type="spellStart"/>
+      <w:r>
+        <w:t>eseményvezérelt</w:t>
+      </w:r>
+      <w:proofErr w:type="spellEnd"/>
+      <w:r>
+        <w:t>, nem támogatja a folyamatos adatátvitelt és kontroll alatt tartja azt.</w:t>
+      </w:r>
+    </w:p>
+    <w:p>
+      <w:pPr>
+        <w:pStyle w:val="Listaszerbekezds"/>
+        <w:numPr>
+          <w:ilvl w:val="1"/>
+          <w:numId w:val="2"/>
+        </w:numPr>
+      </w:pPr>
+      <w:r>
+        <w:t>Az adatok csak akkor kerülnek továbbításra, amikor szükség van rájuk.</w:t>
+      </w:r>
+    </w:p>
+    <w:p>
+      <w:pPr>
+        <w:jc w:val="center"/>
+      </w:pPr>
+      <w:r>
+        <w:rPr>
+          <w:noProof/>
+        </w:rPr>
+        <w:drawing>
+          <wp:inline distT="0" distB="0" distL="0" distR="0" wp14:anchorId="3C02242B" wp14:editId="430A0898">
+            <wp:extent cx="4588045" cy="2752725"/>
+            <wp:effectExtent l="0" t="0" r="0" b="0"/>
+            <wp:docPr id="869913737" name="Kép 2" descr="MQTT work"/>
+            <wp:cNvGraphicFramePr>
+              <a:graphicFrameLocks xmlns:a="http://schemas.openxmlformats.org/drawingml/2006/main" noChangeAspect="1"/>
+            </wp:cNvGraphicFramePr>
+            <a:graphic xmlns:a="http://schemas.openxmlformats.org/drawingml/2006/main">
+              <a:graphicData uri="http://schemas.openxmlformats.org/drawingml/2006/picture">
+                <pic:pic xmlns:pic="http://schemas.openxmlformats.org/drawingml/2006/picture">
+                  <pic:nvPicPr>
+                    <pic:cNvPr id="0" name="Picture 3" descr="MQTT work"/>
+                    <pic:cNvPicPr>
+                      <a:picLocks noChangeAspect="1" noChangeArrowheads="1"/>
+                    </pic:cNvPicPr>
+                  </pic:nvPicPr>
+                  <pic:blipFill>
+                    <a:blip r:embed="rId7">
+                      <a:extLst>
+                        <a:ext uri="{28A0092B-C50C-407E-A947-70E740481C1C}">
+                          <a14:useLocalDpi xmlns:a14="http://schemas.microsoft.com/office/drawing/2010/main" val="0"/>
+                        </a:ext>
+                      </a:extLst>
+                    </a:blip>
+                    <a:srcRect/>
+                    <a:stretch>
+                      <a:fillRect/>
+                    </a:stretch>
+                  </pic:blipFill>
+                  <pic:spPr bwMode="auto">
+                    <a:xfrm>
+                      <a:off x="0" y="0"/>
+                      <a:ext cx="4617468" cy="2770378"/>
+                    </a:xfrm>
+                    <a:prstGeom prst="rect">
+                      <a:avLst/>
+                    </a:prstGeom>
+                    <a:noFill/>
+                    <a:ln>
+                      <a:noFill/>
+                    </a:ln>
+                  </pic:spPr>
+                </pic:pic>
+              </a:graphicData>
+            </a:graphic>
+          </wp:inline>
+        </w:drawing>
+      </w:r>
+    </w:p>
     <w:p/>
+    <w:p>
+      <w:pPr>
+        <w:pStyle w:val="Cmsor3"/>
+      </w:pPr>
+      <w:r>
+        <w:t>MQTT használati esetek</w:t>
+      </w:r>
+    </w:p>
+    <w:p>
+      <w:pPr>
+        <w:pStyle w:val="Listaszerbekezds"/>
+        <w:numPr>
+          <w:ilvl w:val="0"/>
+          <w:numId w:val="2"/>
+        </w:numPr>
+      </w:pPr>
+      <w:proofErr w:type="spellStart"/>
+      <w:r>
+        <w:t>Remote</w:t>
+      </w:r>
+      <w:proofErr w:type="spellEnd"/>
+      <w:r>
+        <w:t xml:space="preserve"> monitoring alkalmazások fejlesztése.</w:t>
+      </w:r>
+    </w:p>
+    <w:p>
+      <w:pPr>
+        <w:pStyle w:val="Listaszerbekezds"/>
+        <w:numPr>
+          <w:ilvl w:val="0"/>
+          <w:numId w:val="2"/>
+        </w:numPr>
+      </w:pPr>
+      <w:r>
+        <w:t>Olyan célokra használják, mint a veszélyekre való figyelmeztetés, tűzérzékelők, lopásérzékelés vagy egy cél követés</w:t>
+      </w:r>
+      <w:r>
+        <w:t>e.</w:t>
+      </w:r>
+    </w:p>
+    <w:p>
+      <w:pPr>
+        <w:pStyle w:val="Listaszerbekezds"/>
+        <w:numPr>
+          <w:ilvl w:val="0"/>
+          <w:numId w:val="2"/>
+        </w:numPr>
+      </w:pPr>
+      <w:r>
+        <w:t>Valós idejű kommunikációs alkalmazások fejlesztésére is tökéletes, ilyen például a Facebook Messenger is.</w:t>
+      </w:r>
+    </w:p>
+    <w:p>
+      <w:pPr>
+        <w:pStyle w:val="Listaszerbekezds"/>
+        <w:numPr>
+          <w:ilvl w:val="1"/>
+          <w:numId w:val="2"/>
+        </w:numPr>
+      </w:pPr>
+      <w:proofErr w:type="spellStart"/>
+      <w:r>
+        <w:t>Lightweight</w:t>
+      </w:r>
+      <w:proofErr w:type="spellEnd"/>
+      <w:r>
+        <w:t>/”könnyű”, nem fogyasztja annyira a telefon akkumulátorját</w:t>
+      </w:r>
+      <w:r>
+        <w:t xml:space="preserve"> és gyorsan kézbesíti az üzeneteket.</w:t>
+      </w:r>
+    </w:p>
+    <w:p>
+      <w:r>
+        <w:br w:type="page"/>
+      </w:r>
+    </w:p>
+    <w:p>
+      <w:pPr>
+        <w:pStyle w:val="Cmsor3"/>
+      </w:pPr>
+      <w:r>
+        <w:lastRenderedPageBreak/>
+        <w:t>MQTT session</w:t>
+      </w:r>
+      <w:r>
+        <w:t>/munkamenet</w:t>
+      </w:r>
+      <w:r>
+        <w:t xml:space="preserve"> szakaszai</w:t>
+      </w:r>
+    </w:p>
+    <w:p>
+      <w:pPr>
+        <w:pStyle w:val="Listaszerbekezds"/>
+        <w:numPr>
+          <w:ilvl w:val="0"/>
+          <w:numId w:val="2"/>
+        </w:numPr>
+      </w:pPr>
+      <w:proofErr w:type="spellStart"/>
+      <w:r>
+        <w:rPr>
+          <w:b/>
+          <w:bCs/>
+        </w:rPr>
+        <w:t>Connection</w:t>
+      </w:r>
+      <w:proofErr w:type="spellEnd"/>
+      <w:r>
+        <w:rPr>
+          <w:b/>
+          <w:bCs/>
+        </w:rPr>
+        <w:t xml:space="preserve">: </w:t>
+      </w:r>
+    </w:p>
+    <w:p>
+      <w:pPr>
+        <w:pStyle w:val="Listaszerbekezds"/>
+        <w:numPr>
+          <w:ilvl w:val="1"/>
+          <w:numId w:val="2"/>
+        </w:numPr>
+      </w:pPr>
+      <w:r>
+        <w:t>Ha egy MQTT kliens-</w:t>
+      </w:r>
+      <w:proofErr w:type="spellStart"/>
+      <w:r>
+        <w:t>broker</w:t>
+      </w:r>
+      <w:proofErr w:type="spellEnd"/>
+      <w:r>
+        <w:t xml:space="preserve"> TCP/IP kapcsolatot létesít, akkor indul el ez a session.</w:t>
+      </w:r>
+    </w:p>
+    <w:p>
+      <w:pPr>
+        <w:pStyle w:val="Listaszerbekezds"/>
+        <w:numPr>
+          <w:ilvl w:val="1"/>
+          <w:numId w:val="2"/>
+        </w:numPr>
+      </w:pPr>
+      <w:r>
+        <w:t>A feladatot egy szabványos vagy egyéni port használatával hajtják végre.</w:t>
+      </w:r>
+    </w:p>
+    <w:p>
+      <w:pPr>
+        <w:pStyle w:val="Listaszerbekezds"/>
+        <w:numPr>
+          <w:ilvl w:val="1"/>
+          <w:numId w:val="2"/>
+        </w:numPr>
+      </w:pPr>
+      <w:r>
+        <w:t>Legfontosabb, hogy biztosítani kell, hogy a TCP/IP-n ne fusson régi session.</w:t>
+      </w:r>
+    </w:p>
+    <w:p>
+      <w:pPr>
+        <w:pStyle w:val="Listaszerbekezds"/>
+        <w:numPr>
+          <w:ilvl w:val="2"/>
+          <w:numId w:val="2"/>
+        </w:numPr>
+      </w:pPr>
+      <w:r>
+        <w:t>Ha ez megtörténik, akkor a kapcsolat megszakad.</w:t>
+      </w:r>
+    </w:p>
+    <w:p>
+      <w:pPr>
+        <w:pStyle w:val="Listaszerbekezds"/>
+        <w:numPr>
+          <w:ilvl w:val="0"/>
+          <w:numId w:val="2"/>
+        </w:numPr>
+      </w:pPr>
+      <w:proofErr w:type="spellStart"/>
+      <w:r>
+        <w:rPr>
+          <w:b/>
+          <w:bCs/>
+        </w:rPr>
+        <w:t>Authentication</w:t>
+      </w:r>
+      <w:proofErr w:type="spellEnd"/>
+      <w:r>
+        <w:rPr>
+          <w:b/>
+          <w:bCs/>
+        </w:rPr>
+        <w:t>:</w:t>
+      </w:r>
+    </w:p>
+    <w:p>
+      <w:pPr>
+        <w:pStyle w:val="Listaszerbekezds"/>
+        <w:numPr>
+          <w:ilvl w:val="1"/>
+          <w:numId w:val="2"/>
+        </w:numPr>
+      </w:pPr>
+      <w:r>
+        <w:t>A kapcsolat befejezése előtt a kliens ellenőrzi a szerver tanúsítványának hitelességét és jóváhagyja azt.</w:t>
+      </w:r>
+    </w:p>
+    <w:p>
+      <w:pPr>
+        <w:pStyle w:val="Listaszerbekezds"/>
+        <w:numPr>
+          <w:ilvl w:val="2"/>
+          <w:numId w:val="2"/>
+        </w:numPr>
+      </w:pPr>
+      <w:r>
+        <w:t xml:space="preserve">Ehhez a kliens megadja az SSL/TLS tanúsítvány adatait a </w:t>
+      </w:r>
+      <w:proofErr w:type="spellStart"/>
+      <w:r>
+        <w:t>broker-nek</w:t>
+      </w:r>
+      <w:proofErr w:type="spellEnd"/>
+      <w:r>
+        <w:t>, aki ellenőrzi a kiszolgálói tanúsítvány adatait.</w:t>
+      </w:r>
+    </w:p>
+    <w:p>
+      <w:pPr>
+        <w:pStyle w:val="Listaszerbekezds"/>
+        <w:numPr>
+          <w:ilvl w:val="1"/>
+          <w:numId w:val="2"/>
+        </w:numPr>
+      </w:pPr>
+      <w:r>
+        <w:t xml:space="preserve">Ha az SSL/TLS nem kínálja fel a szerver tanúsítványt, akkor a felhasználók ellenőrzése vagy a hitelesítés a felhasználói hitelesítő adatokon keresztül történik, amiket </w:t>
+      </w:r>
+      <w:proofErr w:type="spellStart"/>
+      <w:r>
+        <w:t>plain</w:t>
+      </w:r>
+      <w:proofErr w:type="spellEnd"/>
+      <w:r>
+        <w:t>-text formában küldenek el.</w:t>
+      </w:r>
+    </w:p>
+    <w:p>
+      <w:pPr>
+        <w:pStyle w:val="Listaszerbekezds"/>
+        <w:numPr>
+          <w:ilvl w:val="2"/>
+          <w:numId w:val="2"/>
+        </w:numPr>
+      </w:pPr>
+      <w:r>
+        <w:t xml:space="preserve">Ha az </w:t>
+      </w:r>
+      <w:proofErr w:type="spellStart"/>
+      <w:r>
+        <w:t>open-source</w:t>
+      </w:r>
+      <w:proofErr w:type="spellEnd"/>
+      <w:r>
+        <w:t xml:space="preserve"> </w:t>
+      </w:r>
+      <w:proofErr w:type="spellStart"/>
+      <w:r>
+        <w:t>broker</w:t>
+      </w:r>
+      <w:proofErr w:type="spellEnd"/>
+      <w:r>
+        <w:t>-ek anonim klienseket fogadnak el, akkor a felhasználónév és jelszó szakaszban nem kínálnak beviteli adatokat.</w:t>
+      </w:r>
+    </w:p>
+    <w:p>
+      <w:pPr>
+        <w:pStyle w:val="Listaszerbekezds"/>
+        <w:numPr>
+          <w:ilvl w:val="0"/>
+          <w:numId w:val="2"/>
+        </w:numPr>
+      </w:pPr>
+      <w:proofErr w:type="spellStart"/>
+      <w:r>
+        <w:rPr>
+          <w:b/>
+          <w:bCs/>
+        </w:rPr>
+        <w:t>Communication</w:t>
+      </w:r>
+      <w:proofErr w:type="spellEnd"/>
+      <w:r>
+        <w:rPr>
+          <w:b/>
+          <w:bCs/>
+        </w:rPr>
+        <w:t>:</w:t>
+      </w:r>
+    </w:p>
+    <w:p>
+      <w:pPr>
+        <w:pStyle w:val="Listaszerbekezds"/>
+        <w:numPr>
+          <w:ilvl w:val="1"/>
+          <w:numId w:val="2"/>
+        </w:numPr>
+      </w:pPr>
+      <w:r>
+        <w:t xml:space="preserve">Miután a hitelesítés befejeződött, az MQTT session eléri a kommunikációs szakaszt, amiben a kliensek engedélyezik a </w:t>
+      </w:r>
+      <w:proofErr w:type="spellStart"/>
+      <w:r>
+        <w:t>subscribe</w:t>
+      </w:r>
+      <w:proofErr w:type="spellEnd"/>
+      <w:r>
+        <w:t xml:space="preserve">-ot és a </w:t>
+      </w:r>
+      <w:proofErr w:type="spellStart"/>
+      <w:r>
+        <w:t>pingelést</w:t>
+      </w:r>
+      <w:proofErr w:type="spellEnd"/>
+      <w:r>
+        <w:t xml:space="preserve">, valamint az üzenetek/műveletek </w:t>
+      </w:r>
+      <w:proofErr w:type="spellStart"/>
+      <w:r>
+        <w:t>közzétetelét</w:t>
+      </w:r>
+      <w:proofErr w:type="spellEnd"/>
+      <w:r>
+        <w:t>.</w:t>
+      </w:r>
+    </w:p>
+    <w:p>
+      <w:pPr>
+        <w:pStyle w:val="Listaszerbekezds"/>
+        <w:numPr>
+          <w:ilvl w:val="1"/>
+          <w:numId w:val="2"/>
+        </w:numPr>
+      </w:pPr>
+      <w:r>
+        <w:t xml:space="preserve">Az MQTT legfeljebb 256 MB méretű </w:t>
+      </w:r>
+      <w:proofErr w:type="spellStart"/>
+      <w:r>
+        <w:t>üzenetadatokat</w:t>
+      </w:r>
+      <w:proofErr w:type="spellEnd"/>
+      <w:r>
+        <w:t xml:space="preserve"> képes továbbítani.</w:t>
+      </w:r>
+    </w:p>
+    <w:p>
+      <w:pPr>
+        <w:pStyle w:val="Listaszerbekezds"/>
+        <w:numPr>
+          <w:ilvl w:val="0"/>
+          <w:numId w:val="2"/>
+        </w:numPr>
+      </w:pPr>
+      <w:proofErr w:type="spellStart"/>
+      <w:r>
+        <w:rPr>
+          <w:b/>
+          <w:bCs/>
+        </w:rPr>
+        <w:t>Termination</w:t>
+      </w:r>
+      <w:proofErr w:type="spellEnd"/>
+      <w:r>
+        <w:rPr>
+          <w:b/>
+          <w:bCs/>
+        </w:rPr>
+        <w:t>:</w:t>
+      </w:r>
+    </w:p>
+    <w:p>
+      <w:pPr>
+        <w:pStyle w:val="Listaszerbekezds"/>
+        <w:numPr>
+          <w:ilvl w:val="1"/>
+          <w:numId w:val="2"/>
+        </w:numPr>
+      </w:pPr>
+      <w:r>
+        <w:t xml:space="preserve">Akkor történik meg a befejezés, ha bárki, </w:t>
+      </w:r>
+      <w:proofErr w:type="spellStart"/>
+      <w:r>
+        <w:t>subscriber</w:t>
+      </w:r>
+      <w:proofErr w:type="spellEnd"/>
+      <w:r>
+        <w:t xml:space="preserve"> vagy </w:t>
+      </w:r>
+      <w:proofErr w:type="spellStart"/>
+      <w:r>
+        <w:t>publisher</w:t>
+      </w:r>
+      <w:proofErr w:type="spellEnd"/>
+      <w:r>
+        <w:t xml:space="preserve"> véget akar vetni </w:t>
+      </w:r>
+      <w:r>
+        <w:t>folyamatban</w:t>
+      </w:r>
+      <w:r>
+        <w:t xml:space="preserve"> lévő MQTT session-</w:t>
+      </w:r>
+      <w:proofErr w:type="spellStart"/>
+      <w:r>
+        <w:t>nek</w:t>
+      </w:r>
+      <w:proofErr w:type="spellEnd"/>
+      <w:r>
+        <w:t>.</w:t>
+      </w:r>
+    </w:p>
+    <w:p>
+      <w:pPr>
+        <w:pStyle w:val="Listaszerbekezds"/>
+        <w:numPr>
+          <w:ilvl w:val="1"/>
+          <w:numId w:val="2"/>
+        </w:numPr>
+      </w:pPr>
+      <w:r>
+        <w:t xml:space="preserve">DISCONNECT üzenetet küld, amit a </w:t>
+      </w:r>
+      <w:proofErr w:type="spellStart"/>
+      <w:r>
+        <w:t>broker</w:t>
+      </w:r>
+      <w:proofErr w:type="spellEnd"/>
+      <w:r>
+        <w:t xml:space="preserve"> feldolgoz.</w:t>
+      </w:r>
+    </w:p>
     <w:sectPr>
       <w:pgSz w:w="11906" w:h="16838"/>
       <w:pgMar w:top="1417" w:right="1417" w:bottom="1417" w:left="1417" w:header="708" w:footer="708" w:gutter="0"/>
@@ -44,8 +2542,209 @@
 </file>
 
 <file path=word/numbering.xml><?xml version="1.0" encoding="utf-8"?>
-<w:numbering xmlns:wpc="http://schemas.microsoft.com/office/word/2010/wordprocessingCanvas" xmlns:cx="http://schemas.microsoft.com/office/drawing/2014/chartex" xmlns:cx1="http://schemas.microsoft.com/office/drawing/2015/9/8/chartex" xmlns:cx2="http://schemas.microsoft.com/office/drawing/2015/10/21/chartex" xmlns:cx3="http://schemas.microsoft.com/office/drawing/2016/5/9/chartex" xmlns:cx4="http://schemas.microsoft.com/office/drawing/2016/5/10/chartex" xmlns:cx5="http://schemas.microsoft.com/office/drawing/2016/5/11/chartex" xmlns:cx6="http://schemas.microsoft.com/office/drawing/2016/5/12/chartex" xmlns:cx7="http://schemas.microsoft.com/office/drawing/2016/5/13/chartex" xmlns:cx8="http://schemas.microsoft.com/office/drawing/2016/5/14/chartex" xmlns:mc="http://schemas.openxmlformats.org/markup-compatibility/2006" xmlns:aink="http://schemas.microsoft.com/office/drawing/2016/ink" xmlns:am3d="http://schemas.microsoft.com/office/drawing/2017/model3d" xmlns:o="urn:schemas-microsoft-com:office:office" xmlns:oel="http://schemas.microsoft.com/office/2019/extlst" xmlns:r="http://schemas.openxmlformats.org/officeDocument/2006/relationships" xmlns:m="http://schemas.openxmlformats.org/officeDocument/2006/math" xmlns:v="urn:schemas-microsoft-com:vml" xmlns:wp14="http://schemas.microsoft.com/office/word/2010/wordprocessingDrawing" xmlns:wp="http://schemas.openxmlformats.org/drawingml/2006/wordprocessingDrawing" xmlns:w10="urn:schemas-microsoft-com:office:word" xmlns:w="http://schemas.openxmlformats.org/wordprocessingml/2006/main" xmlns:w14="http://schemas.microsoft.com/office/word/2010/wordml" xmlns:w15="http://schemas.microsoft.com/office/word/2012/wordml" xmlns:w16cex="http://schemas.microsoft.com/office/word/2018/wordml/cex" xmlns:w16cid="http://schemas.microsoft.com/office/word/2016/wordml/cid" xmlns:w16="http://schemas.microsoft.com/office/word/2018/wordml" xmlns:w16sdtdh="http://schemas.microsoft.com/office/word/2020/wordml/sdtdatahash" xmlns:w16se="http://schemas.microsoft.com/office/word/2015/wordml/symex" xmlns:wpg="http://schemas.microsoft.com/office/word/2010/wordprocessingGroup" xmlns:wpi="http://schemas.microsoft.com/office/word/2010/wordprocessingInk" xmlns:wne="http://schemas.microsoft.com/office/word/2006/wordml" xmlns:wps="http://schemas.microsoft.com/office/word/2010/wordprocessingShape" mc:Ignorable="w14 w15 w16se w16cid w16 w16cex w16sdtdh wp14">
+<w:numbering xmlns:wpc="http://schemas.microsoft.com/office/word/2010/wordprocessingCanvas" xmlns:cx="http://schemas.microsoft.com/office/drawing/2014/chartex" xmlns:cx1="http://schemas.microsoft.com/office/drawing/2015/9/8/chartex" xmlns:cx2="http://schemas.microsoft.com/office/drawing/2015/10/21/chartex" xmlns:cx3="http://schemas.microsoft.com/office/drawing/2016/5/9/chartex" xmlns:cx4="http://schemas.microsoft.com/office/drawing/2016/5/10/chartex" xmlns:cx5="http://schemas.microsoft.com/office/drawing/2016/5/11/chartex" xmlns:cx6="http://schemas.microsoft.com/office/drawing/2016/5/12/chartex" xmlns:cx7="http://schemas.microsoft.com/office/drawing/2016/5/13/chartex" xmlns:cx8="http://schemas.microsoft.com/office/drawing/2016/5/14/chartex" xmlns:mc="http://schemas.openxmlformats.org/markup-compatibility/2006" xmlns:aink="http://schemas.microsoft.com/office/drawing/2016/ink" xmlns:am3d="http://schemas.microsoft.com/office/drawing/2017/model3d" xmlns:o="urn:schemas-microsoft-com:office:office" xmlns:oel="http://schemas.microsoft.com/office/2019/extlst" xmlns:r="http://schemas.openxmlformats.org/officeDocument/2006/relationships" xmlns:m="http://schemas.openxmlformats.org/officeDocument/2006/math" xmlns:v="urn:schemas-microsoft-com:vml" xmlns:wp14="http://schemas.microsoft.com/office/word/2010/wordprocessingDrawing" xmlns:wp="http://schemas.openxmlformats.org/drawingml/2006/wordprocessingDrawing" xmlns:w10="urn:schemas-microsoft-com:office:word" xmlns:w="http://schemas.openxmlformats.org/wordprocessingml/2006/main" xmlns:w14="http://schemas.microsoft.com/office/word/2010/wordml" xmlns:w15="http://schemas.microsoft.com/office/word/2012/wordml" xmlns:w16cex="http://schemas.microsoft.com/office/word/2018/wordml/cex" xmlns:w16cid="http://schemas.microsoft.com/office/word/2016/wordml/cid" xmlns:w16="http://schemas.microsoft.com/office/word/2018/wordml" xmlns:w16du="http://schemas.microsoft.com/office/word/2023/wordml/word16du" xmlns:w16sdtdh="http://schemas.microsoft.com/office/word/2020/wordml/sdtdatahash" xmlns:w16se="http://schemas.microsoft.com/office/word/2015/wordml/symex" xmlns:wpg="http://schemas.microsoft.com/office/word/2010/wordprocessingGroup" xmlns:wpi="http://schemas.microsoft.com/office/word/2010/wordprocessingInk" xmlns:wne="http://schemas.microsoft.com/office/word/2006/wordml" xmlns:wps="http://schemas.microsoft.com/office/word/2010/wordprocessingShape" mc:Ignorable="w14 w15 w16se w16cid w16 w16cex w16sdtdh wp14">
   <w:abstractNum w:abstractNumId="0" w15:restartNumberingAfterBreak="0">
+    <w:nsid w:val="00D34952"/>
+    <w:multiLevelType w:val="hybridMultilevel"/>
+    <w:tmpl w:val="7F960434"/>
+    <w:lvl w:ilvl="0" w:tplc="CA7CB18A">
+      <w:numFmt w:val="bullet"/>
+      <w:lvlText w:val="-"/>
+      <w:lvlJc w:val="left"/>
+      <w:pPr>
+        <w:ind w:left="720" w:hanging="360"/>
+      </w:pPr>
+      <w:rPr>
+        <w:rFonts w:ascii="Calibri" w:eastAsiaTheme="minorHAnsi" w:hAnsi="Calibri" w:cs="Calibri" w:hint="default"/>
+      </w:rPr>
+    </w:lvl>
+    <w:lvl w:ilvl="1" w:tplc="040E0003">
+      <w:start w:val="1"/>
+      <w:numFmt w:val="bullet"/>
+      <w:lvlText w:val="o"/>
+      <w:lvlJc w:val="left"/>
+      <w:pPr>
+        <w:ind w:left="1440" w:hanging="360"/>
+      </w:pPr>
+      <w:rPr>
+        <w:rFonts w:ascii="Courier New" w:hAnsi="Courier New" w:cs="Courier New" w:hint="default"/>
+      </w:rPr>
+    </w:lvl>
+    <w:lvl w:ilvl="2" w:tplc="040E0005">
+      <w:start w:val="1"/>
+      <w:numFmt w:val="bullet"/>
+      <w:lvlText w:val=""/>
+      <w:lvlJc w:val="left"/>
+      <w:pPr>
+        <w:ind w:left="2160" w:hanging="360"/>
+      </w:pPr>
+      <w:rPr>
+        <w:rFonts w:ascii="Wingdings" w:hAnsi="Wingdings" w:hint="default"/>
+      </w:rPr>
+    </w:lvl>
+    <w:lvl w:ilvl="3" w:tplc="040E0001" w:tentative="1">
+      <w:start w:val="1"/>
+      <w:numFmt w:val="bullet"/>
+      <w:lvlText w:val=""/>
+      <w:lvlJc w:val="left"/>
+      <w:pPr>
+        <w:ind w:left="2880" w:hanging="360"/>
+      </w:pPr>
+      <w:rPr>
+        <w:rFonts w:ascii="Symbol" w:hAnsi="Symbol" w:hint="default"/>
+      </w:rPr>
+    </w:lvl>
+    <w:lvl w:ilvl="4" w:tplc="040E0003" w:tentative="1">
+      <w:start w:val="1"/>
+      <w:numFmt w:val="bullet"/>
+      <w:lvlText w:val="o"/>
+      <w:lvlJc w:val="left"/>
+      <w:pPr>
+        <w:ind w:left="3600" w:hanging="360"/>
+      </w:pPr>
+      <w:rPr>
+        <w:rFonts w:ascii="Courier New" w:hAnsi="Courier New" w:cs="Courier New" w:hint="default"/>
+      </w:rPr>
+    </w:lvl>
+    <w:lvl w:ilvl="5" w:tplc="040E0005" w:tentative="1">
+      <w:start w:val="1"/>
+      <w:numFmt w:val="bullet"/>
+      <w:lvlText w:val=""/>
+      <w:lvlJc w:val="left"/>
+      <w:pPr>
+        <w:ind w:left="4320" w:hanging="360"/>
+      </w:pPr>
+      <w:rPr>
+        <w:rFonts w:ascii="Wingdings" w:hAnsi="Wingdings" w:hint="default"/>
+      </w:rPr>
+    </w:lvl>
+    <w:lvl w:ilvl="6" w:tplc="040E0001" w:tentative="1">
+      <w:start w:val="1"/>
+      <w:numFmt w:val="bullet"/>
+      <w:lvlText w:val=""/>
+      <w:lvlJc w:val="left"/>
+      <w:pPr>
+        <w:ind w:left="5040" w:hanging="360"/>
+      </w:pPr>
+      <w:rPr>
+        <w:rFonts w:ascii="Symbol" w:hAnsi="Symbol" w:hint="default"/>
+      </w:rPr>
+    </w:lvl>
+    <w:lvl w:ilvl="7" w:tplc="040E0003" w:tentative="1">
+      <w:start w:val="1"/>
+      <w:numFmt w:val="bullet"/>
+      <w:lvlText w:val="o"/>
+      <w:lvlJc w:val="left"/>
+      <w:pPr>
+        <w:ind w:left="5760" w:hanging="360"/>
+      </w:pPr>
+      <w:rPr>
+        <w:rFonts w:ascii="Courier New" w:hAnsi="Courier New" w:cs="Courier New" w:hint="default"/>
+      </w:rPr>
+    </w:lvl>
+    <w:lvl w:ilvl="8" w:tplc="040E0005" w:tentative="1">
+      <w:start w:val="1"/>
+      <w:numFmt w:val="bullet"/>
+      <w:lvlText w:val=""/>
+      <w:lvlJc w:val="left"/>
+      <w:pPr>
+        <w:ind w:left="6480" w:hanging="360"/>
+      </w:pPr>
+      <w:rPr>
+        <w:rFonts w:ascii="Wingdings" w:hAnsi="Wingdings" w:hint="default"/>
+      </w:rPr>
+    </w:lvl>
+  </w:abstractNum>
+  <w:abstractNum w:abstractNumId="1" w15:restartNumberingAfterBreak="0">
+    <w:nsid w:val="1BA07797"/>
+    <w:multiLevelType w:val="hybridMultilevel"/>
+    <w:tmpl w:val="30580754"/>
+    <w:lvl w:ilvl="0" w:tplc="040E000F">
+      <w:start w:val="1"/>
+      <w:numFmt w:val="decimal"/>
+      <w:lvlText w:val="%1."/>
+      <w:lvlJc w:val="left"/>
+      <w:pPr>
+        <w:ind w:left="720" w:hanging="360"/>
+      </w:pPr>
+      <w:rPr>
+        <w:rFonts w:hint="default"/>
+      </w:rPr>
+    </w:lvl>
+    <w:lvl w:ilvl="1" w:tplc="040E0019">
+      <w:start w:val="1"/>
+      <w:numFmt w:val="lowerLetter"/>
+      <w:lvlText w:val="%2."/>
+      <w:lvlJc w:val="left"/>
+      <w:pPr>
+        <w:ind w:left="1440" w:hanging="360"/>
+      </w:pPr>
+    </w:lvl>
+    <w:lvl w:ilvl="2" w:tplc="040E001B" w:tentative="1">
+      <w:start w:val="1"/>
+      <w:numFmt w:val="lowerRoman"/>
+      <w:lvlText w:val="%3."/>
+      <w:lvlJc w:val="right"/>
+      <w:pPr>
+        <w:ind w:left="2160" w:hanging="180"/>
+      </w:pPr>
+    </w:lvl>
+    <w:lvl w:ilvl="3" w:tplc="040E000F" w:tentative="1">
+      <w:start w:val="1"/>
+      <w:numFmt w:val="decimal"/>
+      <w:lvlText w:val="%4."/>
+      <w:lvlJc w:val="left"/>
+      <w:pPr>
+        <w:ind w:left="2880" w:hanging="360"/>
+      </w:pPr>
+    </w:lvl>
+    <w:lvl w:ilvl="4" w:tplc="040E0019" w:tentative="1">
+      <w:start w:val="1"/>
+      <w:numFmt w:val="lowerLetter"/>
+      <w:lvlText w:val="%5."/>
+      <w:lvlJc w:val="left"/>
+      <w:pPr>
+        <w:ind w:left="3600" w:hanging="360"/>
+      </w:pPr>
+    </w:lvl>
+    <w:lvl w:ilvl="5" w:tplc="040E001B" w:tentative="1">
+      <w:start w:val="1"/>
+      <w:numFmt w:val="lowerRoman"/>
+      <w:lvlText w:val="%6."/>
+      <w:lvlJc w:val="right"/>
+      <w:pPr>
+        <w:ind w:left="4320" w:hanging="180"/>
+      </w:pPr>
+    </w:lvl>
+    <w:lvl w:ilvl="6" w:tplc="040E000F" w:tentative="1">
+      <w:start w:val="1"/>
+      <w:numFmt w:val="decimal"/>
+      <w:lvlText w:val="%7."/>
+      <w:lvlJc w:val="left"/>
+      <w:pPr>
+        <w:ind w:left="5040" w:hanging="360"/>
+      </w:pPr>
+    </w:lvl>
+    <w:lvl w:ilvl="7" w:tplc="040E0019" w:tentative="1">
+      <w:start w:val="1"/>
+      <w:numFmt w:val="lowerLetter"/>
+      <w:lvlText w:val="%8."/>
+      <w:lvlJc w:val="left"/>
+      <w:pPr>
+        <w:ind w:left="5760" w:hanging="360"/>
+      </w:pPr>
+    </w:lvl>
+    <w:lvl w:ilvl="8" w:tplc="040E001B" w:tentative="1">
+      <w:start w:val="1"/>
+      <w:numFmt w:val="lowerRoman"/>
+      <w:lvlText w:val="%9."/>
+      <w:lvlJc w:val="right"/>
+      <w:pPr>
+        <w:ind w:left="6480" w:hanging="180"/>
+      </w:pPr>
+    </w:lvl>
+  </w:abstractNum>
+  <w:abstractNum w:abstractNumId="2" w15:restartNumberingAfterBreak="0">
     <w:nsid w:val="5E790870"/>
     <w:multiLevelType w:val="hybridMultilevel"/>
     <w:tmpl w:val="716EE940"/>
@@ -134,8 +2833,106 @@
       </w:pPr>
     </w:lvl>
   </w:abstractNum>
+  <w:abstractNum w:abstractNumId="3" w15:restartNumberingAfterBreak="0">
+    <w:nsid w:val="691230FB"/>
+    <w:multiLevelType w:val="hybridMultilevel"/>
+    <w:tmpl w:val="7526C784"/>
+    <w:lvl w:ilvl="0" w:tplc="040E000F">
+      <w:start w:val="1"/>
+      <w:numFmt w:val="decimal"/>
+      <w:lvlText w:val="%1."/>
+      <w:lvlJc w:val="left"/>
+      <w:pPr>
+        <w:ind w:left="1440" w:hanging="360"/>
+      </w:pPr>
+      <w:rPr>
+        <w:rFonts w:hint="default"/>
+      </w:rPr>
+    </w:lvl>
+    <w:lvl w:ilvl="1" w:tplc="040E0019" w:tentative="1">
+      <w:start w:val="1"/>
+      <w:numFmt w:val="lowerLetter"/>
+      <w:lvlText w:val="%2."/>
+      <w:lvlJc w:val="left"/>
+      <w:pPr>
+        <w:ind w:left="2160" w:hanging="360"/>
+      </w:pPr>
+    </w:lvl>
+    <w:lvl w:ilvl="2" w:tplc="040E001B" w:tentative="1">
+      <w:start w:val="1"/>
+      <w:numFmt w:val="lowerRoman"/>
+      <w:lvlText w:val="%3."/>
+      <w:lvlJc w:val="right"/>
+      <w:pPr>
+        <w:ind w:left="2880" w:hanging="180"/>
+      </w:pPr>
+    </w:lvl>
+    <w:lvl w:ilvl="3" w:tplc="040E000F" w:tentative="1">
+      <w:start w:val="1"/>
+      <w:numFmt w:val="decimal"/>
+      <w:lvlText w:val="%4."/>
+      <w:lvlJc w:val="left"/>
+      <w:pPr>
+        <w:ind w:left="3600" w:hanging="360"/>
+      </w:pPr>
+    </w:lvl>
+    <w:lvl w:ilvl="4" w:tplc="040E0019" w:tentative="1">
+      <w:start w:val="1"/>
+      <w:numFmt w:val="lowerLetter"/>
+      <w:lvlText w:val="%5."/>
+      <w:lvlJc w:val="left"/>
+      <w:pPr>
+        <w:ind w:left="4320" w:hanging="360"/>
+      </w:pPr>
+    </w:lvl>
+    <w:lvl w:ilvl="5" w:tplc="040E001B" w:tentative="1">
+      <w:start w:val="1"/>
+      <w:numFmt w:val="lowerRoman"/>
+      <w:lvlText w:val="%6."/>
+      <w:lvlJc w:val="right"/>
+      <w:pPr>
+        <w:ind w:left="5040" w:hanging="180"/>
+      </w:pPr>
+    </w:lvl>
+    <w:lvl w:ilvl="6" w:tplc="040E000F" w:tentative="1">
+      <w:start w:val="1"/>
+      <w:numFmt w:val="decimal"/>
+      <w:lvlText w:val="%7."/>
+      <w:lvlJc w:val="left"/>
+      <w:pPr>
+        <w:ind w:left="5760" w:hanging="360"/>
+      </w:pPr>
+    </w:lvl>
+    <w:lvl w:ilvl="7" w:tplc="040E0019" w:tentative="1">
+      <w:start w:val="1"/>
+      <w:numFmt w:val="lowerLetter"/>
+      <w:lvlText w:val="%8."/>
+      <w:lvlJc w:val="left"/>
+      <w:pPr>
+        <w:ind w:left="6480" w:hanging="360"/>
+      </w:pPr>
+    </w:lvl>
+    <w:lvl w:ilvl="8" w:tplc="040E001B" w:tentative="1">
+      <w:start w:val="1"/>
+      <w:numFmt w:val="lowerRoman"/>
+      <w:lvlText w:val="%9."/>
+      <w:lvlJc w:val="right"/>
+      <w:pPr>
+        <w:ind w:left="7200" w:hanging="180"/>
+      </w:pPr>
+    </w:lvl>
+  </w:abstractNum>
   <w:num w:numId="1" w16cid:durableId="880702580">
+    <w:abstractNumId w:val="2"/>
+  </w:num>
+  <w:num w:numId="2" w16cid:durableId="664358002">
     <w:abstractNumId w:val="0"/>
+  </w:num>
+  <w:num w:numId="3" w16cid:durableId="1560894878">
+    <w:abstractNumId w:val="3"/>
+  </w:num>
+  <w:num w:numId="4" w16cid:durableId="321158576">
+    <w:abstractNumId w:val="1"/>
   </w:num>
 </w:numbering>
 </file>
@@ -539,6 +3336,71 @@
     <w:name w:val="Normal"/>
     <w:qFormat/>
   </w:style>
+  <w:style w:type="paragraph" w:styleId="Cmsor1">
+    <w:name w:val="heading 1"/>
+    <w:basedOn w:val="Norml"/>
+    <w:next w:val="Norml"/>
+    <w:link w:val="Cmsor1Char"/>
+    <w:uiPriority w:val="9"/>
+    <w:qFormat/>
+    <w:rsid w:val="00BC7E6E"/>
+    <w:pPr>
+      <w:keepNext/>
+      <w:keepLines/>
+      <w:spacing w:before="240" w:after="0"/>
+      <w:outlineLvl w:val="0"/>
+    </w:pPr>
+    <w:rPr>
+      <w:rFonts w:asciiTheme="majorHAnsi" w:eastAsiaTheme="majorEastAsia" w:hAnsiTheme="majorHAnsi" w:cstheme="majorBidi"/>
+      <w:color w:val="2F5496" w:themeColor="accent1" w:themeShade="BF"/>
+      <w:sz w:val="32"/>
+      <w:szCs w:val="32"/>
+    </w:rPr>
+  </w:style>
+  <w:style w:type="paragraph" w:styleId="Cmsor2">
+    <w:name w:val="heading 2"/>
+    <w:basedOn w:val="Norml"/>
+    <w:next w:val="Norml"/>
+    <w:link w:val="Cmsor2Char"/>
+    <w:uiPriority w:val="9"/>
+    <w:unhideWhenUsed/>
+    <w:qFormat/>
+    <w:rsid w:val="00757B8C"/>
+    <w:pPr>
+      <w:keepNext/>
+      <w:keepLines/>
+      <w:spacing w:before="40" w:after="0"/>
+      <w:outlineLvl w:val="1"/>
+    </w:pPr>
+    <w:rPr>
+      <w:rFonts w:asciiTheme="majorHAnsi" w:eastAsiaTheme="majorEastAsia" w:hAnsiTheme="majorHAnsi" w:cstheme="majorBidi"/>
+      <w:color w:val="2F5496" w:themeColor="accent1" w:themeShade="BF"/>
+      <w:sz w:val="26"/>
+      <w:szCs w:val="26"/>
+    </w:rPr>
+  </w:style>
+  <w:style w:type="paragraph" w:styleId="Cmsor3">
+    <w:name w:val="heading 3"/>
+    <w:basedOn w:val="Norml"/>
+    <w:next w:val="Norml"/>
+    <w:link w:val="Cmsor3Char"/>
+    <w:uiPriority w:val="9"/>
+    <w:unhideWhenUsed/>
+    <w:qFormat/>
+    <w:rsid w:val="00CD752A"/>
+    <w:pPr>
+      <w:keepNext/>
+      <w:keepLines/>
+      <w:spacing w:before="40" w:after="0"/>
+      <w:outlineLvl w:val="2"/>
+    </w:pPr>
+    <w:rPr>
+      <w:rFonts w:asciiTheme="majorHAnsi" w:eastAsiaTheme="majorEastAsia" w:hAnsiTheme="majorHAnsi" w:cstheme="majorBidi"/>
+      <w:color w:val="1F3763" w:themeColor="accent1" w:themeShade="7F"/>
+      <w:sz w:val="24"/>
+      <w:szCs w:val="24"/>
+    </w:rPr>
+  </w:style>
   <w:style w:type="character" w:default="1" w:styleId="Bekezdsalapbettpusa">
     <w:name w:val="Default Paragraph Font"/>
     <w:uiPriority w:val="1"/>
@@ -577,6 +3439,79 @@
       <w:ind w:left="720"/>
       <w:contextualSpacing/>
     </w:pPr>
+  </w:style>
+  <w:style w:type="character" w:customStyle="1" w:styleId="Cmsor1Char">
+    <w:name w:val="Címsor 1 Char"/>
+    <w:basedOn w:val="Bekezdsalapbettpusa"/>
+    <w:link w:val="Cmsor1"/>
+    <w:uiPriority w:val="9"/>
+    <w:rsid w:val="00BC7E6E"/>
+    <w:rPr>
+      <w:rFonts w:asciiTheme="majorHAnsi" w:eastAsiaTheme="majorEastAsia" w:hAnsiTheme="majorHAnsi" w:cstheme="majorBidi"/>
+      <w:color w:val="2F5496" w:themeColor="accent1" w:themeShade="BF"/>
+      <w:sz w:val="32"/>
+      <w:szCs w:val="32"/>
+    </w:rPr>
+  </w:style>
+  <w:style w:type="paragraph" w:styleId="Cm">
+    <w:name w:val="Title"/>
+    <w:basedOn w:val="Norml"/>
+    <w:next w:val="Norml"/>
+    <w:link w:val="CmChar"/>
+    <w:uiPriority w:val="10"/>
+    <w:qFormat/>
+    <w:rsid w:val="00AB7BFB"/>
+    <w:pPr>
+      <w:spacing w:after="0" w:line="240" w:lineRule="auto"/>
+      <w:contextualSpacing/>
+    </w:pPr>
+    <w:rPr>
+      <w:rFonts w:asciiTheme="majorHAnsi" w:eastAsiaTheme="majorEastAsia" w:hAnsiTheme="majorHAnsi" w:cstheme="majorBidi"/>
+      <w:spacing w:val="-10"/>
+      <w:kern w:val="28"/>
+      <w:sz w:val="56"/>
+      <w:szCs w:val="56"/>
+    </w:rPr>
+  </w:style>
+  <w:style w:type="character" w:customStyle="1" w:styleId="CmChar">
+    <w:name w:val="Cím Char"/>
+    <w:basedOn w:val="Bekezdsalapbettpusa"/>
+    <w:link w:val="Cm"/>
+    <w:uiPriority w:val="10"/>
+    <w:rsid w:val="00AB7BFB"/>
+    <w:rPr>
+      <w:rFonts w:asciiTheme="majorHAnsi" w:eastAsiaTheme="majorEastAsia" w:hAnsiTheme="majorHAnsi" w:cstheme="majorBidi"/>
+      <w:spacing w:val="-10"/>
+      <w:kern w:val="28"/>
+      <w:sz w:val="56"/>
+      <w:szCs w:val="56"/>
+    </w:rPr>
+  </w:style>
+  <w:style w:type="character" w:customStyle="1" w:styleId="Cmsor2Char">
+    <w:name w:val="Címsor 2 Char"/>
+    <w:basedOn w:val="Bekezdsalapbettpusa"/>
+    <w:link w:val="Cmsor2"/>
+    <w:uiPriority w:val="9"/>
+    <w:rsid w:val="00757B8C"/>
+    <w:rPr>
+      <w:rFonts w:asciiTheme="majorHAnsi" w:eastAsiaTheme="majorEastAsia" w:hAnsiTheme="majorHAnsi" w:cstheme="majorBidi"/>
+      <w:color w:val="2F5496" w:themeColor="accent1" w:themeShade="BF"/>
+      <w:sz w:val="26"/>
+      <w:szCs w:val="26"/>
+    </w:rPr>
+  </w:style>
+  <w:style w:type="character" w:customStyle="1" w:styleId="Cmsor3Char">
+    <w:name w:val="Címsor 3 Char"/>
+    <w:basedOn w:val="Bekezdsalapbettpusa"/>
+    <w:link w:val="Cmsor3"/>
+    <w:uiPriority w:val="9"/>
+    <w:rsid w:val="00CD752A"/>
+    <w:rPr>
+      <w:rFonts w:asciiTheme="majorHAnsi" w:eastAsiaTheme="majorEastAsia" w:hAnsiTheme="majorHAnsi" w:cstheme="majorBidi"/>
+      <w:color w:val="1F3763" w:themeColor="accent1" w:themeShade="7F"/>
+      <w:sz w:val="24"/>
+      <w:szCs w:val="24"/>
+    </w:rPr>
   </w:style>
 </w:styles>
 </file>

</xml_diff>